<commit_message>
adding to the architecture section of the notebook
</commit_message>
<xml_diff>
--- a/Notebook/PART - Pre-Trained Authorship Representation Transformer.docx
+++ b/Notebook/PART - Pre-Trained Authorship Representation Transformer.docx
@@ -308,23 +308,13 @@
           <w:rtl/>
         </w:rPr>
       </w:pPr>
-      <w:proofErr w:type="spellStart"/>
       <w:r>
         <w:rPr>
           <w:rFonts w:asciiTheme="majorBidi" w:eastAsia="Times New Roman" w:hAnsiTheme="majorBidi" w:cstheme="majorBidi"/>
           <w:sz w:val="24"/>
           <w:szCs w:val="24"/>
         </w:rPr>
-        <w:t>Meitar</w:t>
-      </w:r>
-      <w:proofErr w:type="spellEnd"/>
-      <w:r>
-        <w:rPr>
-          <w:rFonts w:asciiTheme="majorBidi" w:eastAsia="Times New Roman" w:hAnsiTheme="majorBidi" w:cstheme="majorBidi"/>
-          <w:sz w:val="24"/>
-          <w:szCs w:val="24"/>
-        </w:rPr>
-        <w:t xml:space="preserve"> El-Ezra</w:t>
+        <w:t>Meitar El-Ezra</w:t>
       </w:r>
       <w:r>
         <w:rPr>
@@ -1356,13 +1346,7 @@
         <w:t xml:space="preserve">. First, closed-set attribution, where the true author of a given text </w:t>
       </w:r>
       <w:r>
-        <w:t xml:space="preserve">must be included in the set of suspects. Second, open-set attribution, where the true author of a given text could be excluded from </w:t>
-      </w:r>
-      <w:r>
-        <w:t>the set of candidates</w:t>
-      </w:r>
-      <w:r>
-        <w:t>. The third approach, the author verification where there is only one candidate author.</w:t>
+        <w:t>must be included in the set of suspects. Second, open-set attribution, where the true author of a given text could be excluded from the set of candidates. The third approach, the author verification where there is only one candidate author.</w:t>
       </w:r>
     </w:p>
     <w:p>
@@ -1463,13 +1447,23 @@
     </w:p>
     <w:p>
       <w:pPr>
+        <w:bidi w:val="0"/>
+      </w:pPr>
+    </w:p>
+    <w:p>
+      <w:pPr>
         <w:pStyle w:val="2"/>
       </w:pPr>
       <w:bookmarkStart w:id="3" w:name="_Toc121159837"/>
       <w:r>
-        <w:t>3.1 PRE PROCESSING</w:t>
+        <w:t xml:space="preserve">3.1 </w:t>
+      </w:r>
+      <w:proofErr w:type="gramStart"/>
+      <w:r>
+        <w:t>PRE PROCESSING</w:t>
       </w:r>
       <w:bookmarkEnd w:id="3"/>
+      <w:proofErr w:type="gramEnd"/>
       <w:r>
         <w:t xml:space="preserve"> </w:t>
       </w:r>
@@ -1480,10 +1474,830 @@
     <w:p>
       <w:pPr>
         <w:bidi w:val="0"/>
+        <w:rPr>
+          <w:rFonts w:asciiTheme="majorBidi" w:hAnsiTheme="majorBidi" w:cstheme="majorBidi"/>
+        </w:rPr>
       </w:pPr>
       <w:r>
         <w:tab/>
       </w:r>
+      <w:r>
+        <w:rPr>
+          <w:rFonts w:asciiTheme="majorBidi" w:hAnsiTheme="majorBidi" w:cstheme="majorBidi"/>
+        </w:rPr>
+        <w:t>B</w:t>
+      </w:r>
+      <w:r>
+        <w:rPr>
+          <w:rFonts w:asciiTheme="majorBidi" w:hAnsiTheme="majorBidi" w:cstheme="majorBidi"/>
+        </w:rPr>
+        <w:t>efore using the data for analysis or prediction, processing the data is important</w:t>
+      </w:r>
+      <w:r>
+        <w:rPr>
+          <w:rFonts w:asciiTheme="majorBidi" w:hAnsiTheme="majorBidi" w:cstheme="majorBidi"/>
+          <w:rtl/>
+        </w:rPr>
+        <w:t>.</w:t>
+      </w:r>
+      <w:r>
+        <w:rPr>
+          <w:rFonts w:asciiTheme="majorBidi" w:hAnsiTheme="majorBidi" w:cstheme="majorBidi"/>
+        </w:rPr>
+        <w:t xml:space="preserve"> </w:t>
+      </w:r>
+      <w:proofErr w:type="gramStart"/>
+      <w:r>
+        <w:rPr>
+          <w:rFonts w:asciiTheme="majorBidi" w:hAnsiTheme="majorBidi" w:cstheme="majorBidi"/>
+        </w:rPr>
+        <w:t>In order t</w:t>
+      </w:r>
+      <w:r>
+        <w:rPr>
+          <w:rFonts w:asciiTheme="majorBidi" w:hAnsiTheme="majorBidi" w:cstheme="majorBidi"/>
+        </w:rPr>
+        <w:t>o</w:t>
+      </w:r>
+      <w:proofErr w:type="gramEnd"/>
+      <w:r>
+        <w:rPr>
+          <w:rFonts w:asciiTheme="majorBidi" w:hAnsiTheme="majorBidi" w:cstheme="majorBidi"/>
+        </w:rPr>
+        <w:t xml:space="preserve"> prepare the text data for the model building we perform text preprocessing.</w:t>
+      </w:r>
+      <w:r>
+        <w:rPr>
+          <w:rFonts w:asciiTheme="majorBidi" w:hAnsiTheme="majorBidi" w:cstheme="majorBidi"/>
+        </w:rPr>
+        <w:t xml:space="preserve"> </w:t>
+      </w:r>
+      <w:r>
+        <w:rPr>
+          <w:rFonts w:asciiTheme="majorBidi" w:hAnsiTheme="majorBidi" w:cstheme="majorBidi"/>
+        </w:rPr>
+        <w:t>Some of the preprocessing steps are</w:t>
+      </w:r>
+      <w:r>
+        <w:rPr>
+          <w:rFonts w:asciiTheme="majorBidi" w:hAnsiTheme="majorBidi" w:cstheme="majorBidi"/>
+          <w:rtl/>
+        </w:rPr>
+        <w:t>:</w:t>
+      </w:r>
+    </w:p>
+    <w:p>
+      <w:pPr>
+        <w:pStyle w:val="a4"/>
+        <w:numPr>
+          <w:ilvl w:val="0"/>
+          <w:numId w:val="5"/>
+        </w:numPr>
+        <w:bidi w:val="0"/>
+        <w:rPr>
+          <w:rFonts w:asciiTheme="majorBidi" w:hAnsiTheme="majorBidi" w:cstheme="majorBidi"/>
+        </w:rPr>
+      </w:pPr>
+      <w:r>
+        <w:rPr>
+          <w:rFonts w:asciiTheme="majorBidi" w:hAnsiTheme="majorBidi" w:cstheme="majorBidi"/>
+        </w:rPr>
+        <w:t>Removing punctuations like</w:t>
+      </w:r>
+      <w:r>
+        <w:rPr>
+          <w:rFonts w:asciiTheme="majorBidi" w:hAnsiTheme="majorBidi" w:cstheme="majorBidi"/>
+          <w:rtl/>
+        </w:rPr>
+        <w:t xml:space="preserve"> </w:t>
+      </w:r>
+      <w:r>
+        <w:rPr>
+          <w:rFonts w:asciiTheme="majorBidi" w:hAnsiTheme="majorBidi" w:cstheme="majorBidi"/>
+        </w:rPr>
+        <w:t xml:space="preserve"> (@, !, $, *, %, . etc.)</w:t>
+      </w:r>
+    </w:p>
+    <w:p>
+      <w:pPr>
+        <w:pStyle w:val="a4"/>
+        <w:numPr>
+          <w:ilvl w:val="0"/>
+          <w:numId w:val="5"/>
+        </w:numPr>
+        <w:bidi w:val="0"/>
+        <w:rPr>
+          <w:rFonts w:asciiTheme="majorBidi" w:hAnsiTheme="majorBidi" w:cstheme="majorBidi"/>
+        </w:rPr>
+      </w:pPr>
+      <w:r>
+        <w:rPr>
+          <w:rFonts w:asciiTheme="majorBidi" w:hAnsiTheme="majorBidi" w:cstheme="majorBidi"/>
+        </w:rPr>
+        <w:t>Removing URLs</w:t>
+      </w:r>
+    </w:p>
+    <w:p>
+      <w:pPr>
+        <w:pStyle w:val="a4"/>
+        <w:numPr>
+          <w:ilvl w:val="0"/>
+          <w:numId w:val="5"/>
+        </w:numPr>
+        <w:bidi w:val="0"/>
+        <w:rPr>
+          <w:rFonts w:asciiTheme="majorBidi" w:hAnsiTheme="majorBidi" w:cstheme="majorBidi"/>
+        </w:rPr>
+      </w:pPr>
+      <w:r>
+        <w:rPr>
+          <w:rFonts w:asciiTheme="majorBidi" w:hAnsiTheme="majorBidi" w:cstheme="majorBidi"/>
+        </w:rPr>
+        <w:t>Removing Stop words</w:t>
+      </w:r>
+    </w:p>
+    <w:p>
+      <w:pPr>
+        <w:pStyle w:val="a4"/>
+        <w:numPr>
+          <w:ilvl w:val="0"/>
+          <w:numId w:val="5"/>
+        </w:numPr>
+        <w:bidi w:val="0"/>
+        <w:rPr>
+          <w:rFonts w:asciiTheme="majorBidi" w:hAnsiTheme="majorBidi" w:cstheme="majorBidi"/>
+        </w:rPr>
+      </w:pPr>
+      <w:r>
+        <w:rPr>
+          <w:rFonts w:asciiTheme="majorBidi" w:hAnsiTheme="majorBidi" w:cstheme="majorBidi"/>
+        </w:rPr>
+        <w:t>Lower casing</w:t>
+      </w:r>
+    </w:p>
+    <w:p>
+      <w:pPr>
+        <w:pStyle w:val="a4"/>
+        <w:numPr>
+          <w:ilvl w:val="0"/>
+          <w:numId w:val="5"/>
+        </w:numPr>
+        <w:bidi w:val="0"/>
+        <w:rPr>
+          <w:rFonts w:asciiTheme="majorBidi" w:hAnsiTheme="majorBidi" w:cstheme="majorBidi"/>
+        </w:rPr>
+      </w:pPr>
+      <w:r>
+        <w:rPr>
+          <w:rFonts w:asciiTheme="majorBidi" w:hAnsiTheme="majorBidi" w:cstheme="majorBidi"/>
+        </w:rPr>
+        <w:t>Tokenization</w:t>
+      </w:r>
+    </w:p>
+    <w:p>
+      <w:pPr>
+        <w:pStyle w:val="a4"/>
+        <w:numPr>
+          <w:ilvl w:val="0"/>
+          <w:numId w:val="5"/>
+        </w:numPr>
+        <w:bidi w:val="0"/>
+        <w:rPr>
+          <w:rFonts w:asciiTheme="majorBidi" w:hAnsiTheme="majorBidi" w:cstheme="majorBidi"/>
+        </w:rPr>
+      </w:pPr>
+      <w:r>
+        <w:rPr>
+          <w:rFonts w:asciiTheme="majorBidi" w:hAnsiTheme="majorBidi" w:cstheme="majorBidi"/>
+        </w:rPr>
+        <w:t>Stemming</w:t>
+      </w:r>
+    </w:p>
+    <w:p>
+      <w:pPr>
+        <w:pStyle w:val="a4"/>
+        <w:numPr>
+          <w:ilvl w:val="0"/>
+          <w:numId w:val="5"/>
+        </w:numPr>
+        <w:bidi w:val="0"/>
+        <w:rPr>
+          <w:rFonts w:asciiTheme="majorBidi" w:hAnsiTheme="majorBidi" w:cstheme="majorBidi"/>
+        </w:rPr>
+      </w:pPr>
+      <w:r>
+        <w:rPr>
+          <w:rFonts w:asciiTheme="majorBidi" w:hAnsiTheme="majorBidi" w:cstheme="majorBidi"/>
+        </w:rPr>
+        <w:t>Lemmatization</w:t>
+      </w:r>
+    </w:p>
+    <w:p>
+      <w:pPr>
+        <w:bidi w:val="0"/>
+        <w:rPr>
+          <w:rFonts w:asciiTheme="majorBidi" w:hAnsiTheme="majorBidi" w:cstheme="majorBidi"/>
+          <w:sz w:val="24"/>
+          <w:szCs w:val="24"/>
+        </w:rPr>
+      </w:pPr>
+      <w:r>
+        <w:rPr>
+          <w:rFonts w:asciiTheme="majorBidi" w:hAnsiTheme="majorBidi" w:cstheme="majorBidi"/>
+          <w:sz w:val="24"/>
+          <w:szCs w:val="24"/>
+        </w:rPr>
+        <w:t>In PART architecture design, t</w:t>
+      </w:r>
+      <w:r>
+        <w:rPr>
+          <w:rFonts w:asciiTheme="majorBidi" w:hAnsiTheme="majorBidi" w:cstheme="majorBidi"/>
+          <w:sz w:val="24"/>
+          <w:szCs w:val="24"/>
+        </w:rPr>
+        <w:t>he data is pre-tokenized using the tokenizer from the NLTK</w:t>
+      </w:r>
+      <w:r>
+        <w:rPr>
+          <w:rFonts w:asciiTheme="majorBidi" w:hAnsiTheme="majorBidi" w:cstheme="majorBidi"/>
+          <w:sz w:val="24"/>
+          <w:szCs w:val="24"/>
+        </w:rPr>
+        <w:t xml:space="preserve"> </w:t>
+      </w:r>
+      <w:r>
+        <w:rPr>
+          <w:rFonts w:asciiTheme="majorBidi" w:hAnsiTheme="majorBidi" w:cstheme="majorBidi"/>
+          <w:sz w:val="24"/>
+          <w:szCs w:val="24"/>
+        </w:rPr>
+        <w:t xml:space="preserve">library.  This tokenizer is based on several tokenization methods such as: White Space Tokenization, Dictionary based Tokenization, Ruled-Based Tokenization, Regular Expression Tokenization, Penn Treebank Tokenization, Spacy Tokenization, Moses Tokenization and </w:t>
+      </w:r>
+      <w:proofErr w:type="spellStart"/>
+      <w:r>
+        <w:rPr>
+          <w:rFonts w:asciiTheme="majorBidi" w:hAnsiTheme="majorBidi" w:cstheme="majorBidi"/>
+          <w:sz w:val="24"/>
+          <w:szCs w:val="24"/>
+        </w:rPr>
+        <w:t>Subword</w:t>
+      </w:r>
+      <w:proofErr w:type="spellEnd"/>
+      <w:r>
+        <w:rPr>
+          <w:rFonts w:asciiTheme="majorBidi" w:hAnsiTheme="majorBidi" w:cstheme="majorBidi"/>
+          <w:sz w:val="24"/>
+          <w:szCs w:val="24"/>
+        </w:rPr>
+        <w:t xml:space="preserve"> Tokenization.</w:t>
+      </w:r>
+    </w:p>
+    <w:p>
+      <w:pPr>
+        <w:bidi w:val="0"/>
+        <w:rPr>
+          <w:rFonts w:asciiTheme="majorBidi" w:hAnsiTheme="majorBidi" w:cstheme="majorBidi"/>
+          <w:sz w:val="24"/>
+          <w:szCs w:val="24"/>
+        </w:rPr>
+      </w:pPr>
+      <w:r>
+        <w:rPr>
+          <w:rFonts w:asciiTheme="majorBidi" w:hAnsiTheme="majorBidi" w:cstheme="majorBidi"/>
+          <w:sz w:val="24"/>
+          <w:szCs w:val="24"/>
+        </w:rPr>
+        <w:t>The databases used for PART are :</w:t>
+      </w:r>
+    </w:p>
+    <w:p>
+      <w:pPr>
+        <w:pStyle w:val="a4"/>
+        <w:numPr>
+          <w:ilvl w:val="0"/>
+          <w:numId w:val="7"/>
+        </w:numPr>
+        <w:bidi w:val="0"/>
+        <w:rPr>
+          <w:rFonts w:asciiTheme="majorBidi" w:hAnsiTheme="majorBidi" w:cstheme="majorBidi"/>
+          <w:b/>
+          <w:bCs/>
+          <w:sz w:val="24"/>
+          <w:szCs w:val="24"/>
+        </w:rPr>
+      </w:pPr>
+      <w:r>
+        <w:rPr>
+          <w:rFonts w:asciiTheme="majorBidi" w:hAnsiTheme="majorBidi" w:cstheme="majorBidi"/>
+          <w:sz w:val="24"/>
+          <w:szCs w:val="24"/>
+        </w:rPr>
+        <w:t>Standardized Gutenberg</w:t>
+      </w:r>
+    </w:p>
+    <w:p>
+      <w:pPr>
+        <w:pStyle w:val="a4"/>
+        <w:numPr>
+          <w:ilvl w:val="0"/>
+          <w:numId w:val="7"/>
+        </w:numPr>
+        <w:bidi w:val="0"/>
+        <w:rPr>
+          <w:rFonts w:asciiTheme="majorBidi" w:hAnsiTheme="majorBidi" w:cstheme="majorBidi"/>
+          <w:b/>
+          <w:bCs/>
+          <w:sz w:val="24"/>
+          <w:szCs w:val="24"/>
+        </w:rPr>
+      </w:pPr>
+      <w:r>
+        <w:rPr>
+          <w:rFonts w:asciiTheme="majorBidi" w:hAnsiTheme="majorBidi" w:cstheme="majorBidi"/>
+          <w:sz w:val="24"/>
+          <w:szCs w:val="24"/>
+        </w:rPr>
+        <w:t>Blog authorship</w:t>
+      </w:r>
+    </w:p>
+    <w:p>
+      <w:pPr>
+        <w:pStyle w:val="a4"/>
+        <w:numPr>
+          <w:ilvl w:val="0"/>
+          <w:numId w:val="7"/>
+        </w:numPr>
+        <w:bidi w:val="0"/>
+        <w:rPr>
+          <w:rFonts w:asciiTheme="majorBidi" w:hAnsiTheme="majorBidi" w:cstheme="majorBidi"/>
+          <w:b/>
+          <w:bCs/>
+          <w:sz w:val="24"/>
+          <w:szCs w:val="24"/>
+        </w:rPr>
+      </w:pPr>
+      <w:r>
+        <w:rPr>
+          <w:rFonts w:asciiTheme="majorBidi" w:hAnsiTheme="majorBidi" w:cstheme="majorBidi"/>
+          <w:sz w:val="24"/>
+          <w:szCs w:val="24"/>
+        </w:rPr>
+        <w:t>Enron mails</w:t>
+      </w:r>
+    </w:p>
+    <w:p>
+      <w:pPr>
+        <w:bidi w:val="0"/>
+        <w:rPr>
+          <w:rFonts w:asciiTheme="majorBidi" w:hAnsiTheme="majorBidi" w:cstheme="majorBidi"/>
+          <w:b/>
+          <w:bCs/>
+          <w:sz w:val="24"/>
+          <w:szCs w:val="24"/>
+        </w:rPr>
+      </w:pPr>
+      <w:r>
+        <w:rPr>
+          <w:rFonts w:asciiTheme="majorBidi" w:hAnsiTheme="majorBidi" w:cstheme="majorBidi"/>
+          <w:b/>
+          <w:bCs/>
+          <w:sz w:val="24"/>
+          <w:szCs w:val="24"/>
+        </w:rPr>
+        <w:t xml:space="preserve">3.1.1 </w:t>
+      </w:r>
+      <w:r>
+        <w:rPr>
+          <w:rFonts w:asciiTheme="majorBidi" w:hAnsiTheme="majorBidi" w:cstheme="majorBidi"/>
+          <w:b/>
+          <w:bCs/>
+          <w:sz w:val="24"/>
+          <w:szCs w:val="24"/>
+        </w:rPr>
+        <w:t>Chunking</w:t>
+      </w:r>
+    </w:p>
+    <w:p>
+      <w:pPr>
+        <w:bidi w:val="0"/>
+        <w:ind w:firstLine="720"/>
+        <w:rPr>
+          <w:rFonts w:asciiTheme="majorBidi" w:hAnsiTheme="majorBidi" w:cstheme="majorBidi"/>
+          <w:sz w:val="24"/>
+          <w:szCs w:val="24"/>
+        </w:rPr>
+      </w:pPr>
+      <w:r>
+        <w:rPr>
+          <w:rFonts w:asciiTheme="majorBidi" w:hAnsiTheme="majorBidi" w:cstheme="majorBidi"/>
+          <w:sz w:val="24"/>
+          <w:szCs w:val="24"/>
+        </w:rPr>
+        <w:t>Each author document</w:t>
+      </w:r>
+      <w:r>
+        <w:rPr>
+          <w:rFonts w:asciiTheme="majorBidi" w:hAnsiTheme="majorBidi" w:cstheme="majorBidi"/>
+          <w:sz w:val="24"/>
+          <w:szCs w:val="24"/>
+        </w:rPr>
+        <w:t>s-</w:t>
+      </w:r>
+      <w:r>
+        <w:rPr>
+          <w:rFonts w:asciiTheme="majorBidi" w:hAnsiTheme="majorBidi" w:cstheme="majorBidi"/>
+          <w:sz w:val="24"/>
+          <w:szCs w:val="24"/>
+        </w:rPr>
+        <w:t>set is merged with a separator token in-between</w:t>
+      </w:r>
+      <w:r>
+        <w:rPr>
+          <w:rFonts w:asciiTheme="majorBidi" w:hAnsiTheme="majorBidi" w:cstheme="majorBidi"/>
+          <w:sz w:val="24"/>
+          <w:szCs w:val="24"/>
+        </w:rPr>
+        <w:t>, resulting in a large pre-tokenized text written entirely by this author</w:t>
+      </w:r>
+      <w:r>
+        <w:rPr>
+          <w:rFonts w:asciiTheme="majorBidi" w:hAnsiTheme="majorBidi" w:cstheme="majorBidi"/>
+          <w:sz w:val="24"/>
+          <w:szCs w:val="24"/>
+        </w:rPr>
+        <w:t xml:space="preserve">. </w:t>
+      </w:r>
+      <w:r>
+        <w:rPr>
+          <w:rFonts w:asciiTheme="majorBidi" w:hAnsiTheme="majorBidi" w:cstheme="majorBidi"/>
+          <w:sz w:val="24"/>
+          <w:szCs w:val="24"/>
+        </w:rPr>
+        <w:t xml:space="preserve">The pre-tokenized data is being split in chunks of </w:t>
+      </w:r>
+      <w:r>
+        <w:rPr>
+          <w:rFonts w:asciiTheme="majorBidi" w:hAnsiTheme="majorBidi" w:cstheme="majorBidi"/>
+          <w:sz w:val="24"/>
+          <w:szCs w:val="24"/>
+        </w:rPr>
+        <w:t>L=</w:t>
+      </w:r>
+      <w:r>
+        <w:rPr>
+          <w:rFonts w:asciiTheme="majorBidi" w:hAnsiTheme="majorBidi" w:cstheme="majorBidi"/>
+          <w:sz w:val="24"/>
+          <w:szCs w:val="24"/>
+        </w:rPr>
+        <w:t>512 tokens.</w:t>
+      </w:r>
+      <w:r>
+        <w:rPr>
+          <w:rFonts w:asciiTheme="majorBidi" w:hAnsiTheme="majorBidi" w:cstheme="majorBidi"/>
+          <w:sz w:val="24"/>
+          <w:szCs w:val="24"/>
+        </w:rPr>
+        <w:t xml:space="preserve"> If an author ends up with 2 chunks or more to his name, then each chunk is considered </w:t>
+      </w:r>
+      <w:r>
+        <w:rPr>
+          <w:rFonts w:asciiTheme="majorBidi" w:hAnsiTheme="majorBidi" w:cstheme="majorBidi"/>
+          <w:sz w:val="24"/>
+          <w:szCs w:val="24"/>
+        </w:rPr>
+        <w:t xml:space="preserve">separately </w:t>
+      </w:r>
+      <w:r>
+        <w:rPr>
+          <w:rFonts w:asciiTheme="majorBidi" w:hAnsiTheme="majorBidi" w:cstheme="majorBidi"/>
+          <w:sz w:val="24"/>
+          <w:szCs w:val="24"/>
+        </w:rPr>
+        <w:t>for training.</w:t>
+      </w:r>
+      <w:r>
+        <w:rPr>
+          <w:rFonts w:asciiTheme="majorBidi" w:hAnsiTheme="majorBidi" w:cstheme="majorBidi"/>
+          <w:sz w:val="24"/>
+          <w:szCs w:val="24"/>
+        </w:rPr>
+        <w:br/>
+      </w:r>
+      <w:r>
+        <w:rPr>
+          <w:rFonts w:asciiTheme="majorBidi" w:hAnsiTheme="majorBidi" w:cstheme="majorBidi"/>
+          <w:sz w:val="24"/>
+          <w:szCs w:val="24"/>
+        </w:rPr>
+        <w:br/>
+      </w:r>
+      <w:r>
+        <w:rPr>
+          <w:rFonts w:asciiTheme="majorBidi" w:hAnsiTheme="majorBidi" w:cstheme="majorBidi"/>
+          <w:sz w:val="24"/>
+          <w:szCs w:val="24"/>
+        </w:rPr>
+        <w:t>The first and last chunk of every book</w:t>
+      </w:r>
+      <w:r>
+        <w:rPr>
+          <w:rFonts w:asciiTheme="majorBidi" w:hAnsiTheme="majorBidi" w:cstheme="majorBidi"/>
+          <w:sz w:val="24"/>
+          <w:szCs w:val="24"/>
+        </w:rPr>
+        <w:t xml:space="preserve"> from the </w:t>
+      </w:r>
+      <w:r>
+        <w:rPr>
+          <w:rFonts w:asciiTheme="majorBidi" w:hAnsiTheme="majorBidi" w:cstheme="majorBidi"/>
+          <w:sz w:val="24"/>
+          <w:szCs w:val="24"/>
+        </w:rPr>
+        <w:t>Standardized Gutenberg</w:t>
+      </w:r>
+      <w:r>
+        <w:rPr>
+          <w:rFonts w:asciiTheme="majorBidi" w:hAnsiTheme="majorBidi" w:cstheme="majorBidi"/>
+          <w:sz w:val="24"/>
+          <w:szCs w:val="24"/>
+        </w:rPr>
+        <w:t xml:space="preserve"> database</w:t>
+      </w:r>
+      <w:r>
+        <w:rPr>
+          <w:rFonts w:asciiTheme="majorBidi" w:hAnsiTheme="majorBidi" w:cstheme="majorBidi"/>
+          <w:sz w:val="24"/>
+          <w:szCs w:val="24"/>
+        </w:rPr>
+        <w:t xml:space="preserve"> is being dropped out, because of the identifying information about the author and the book they</w:t>
+      </w:r>
+      <w:r>
+        <w:rPr>
+          <w:rFonts w:asciiTheme="majorBidi" w:hAnsiTheme="majorBidi" w:cstheme="majorBidi"/>
+          <w:sz w:val="24"/>
+          <w:szCs w:val="24"/>
+        </w:rPr>
+        <w:t xml:space="preserve"> usually</w:t>
+      </w:r>
+      <w:r>
+        <w:rPr>
+          <w:rFonts w:asciiTheme="majorBidi" w:hAnsiTheme="majorBidi" w:cstheme="majorBidi"/>
+          <w:sz w:val="24"/>
+          <w:szCs w:val="24"/>
+        </w:rPr>
+        <w:t xml:space="preserve"> contain. </w:t>
+      </w:r>
+      <w:r>
+        <w:rPr>
+          <w:rFonts w:asciiTheme="majorBidi" w:hAnsiTheme="majorBidi" w:cstheme="majorBidi"/>
+          <w:sz w:val="24"/>
+          <w:szCs w:val="24"/>
+        </w:rPr>
+        <w:t xml:space="preserve">As well as the </w:t>
+      </w:r>
+      <w:r>
+        <w:rPr>
+          <w:rFonts w:asciiTheme="majorBidi" w:hAnsiTheme="majorBidi" w:cstheme="majorBidi"/>
+          <w:sz w:val="24"/>
+          <w:szCs w:val="24"/>
+        </w:rPr>
+        <w:t>Email headers and footers</w:t>
+      </w:r>
+      <w:r>
+        <w:rPr>
+          <w:rFonts w:asciiTheme="majorBidi" w:hAnsiTheme="majorBidi" w:cstheme="majorBidi"/>
+          <w:sz w:val="24"/>
+          <w:szCs w:val="24"/>
+        </w:rPr>
+        <w:t xml:space="preserve"> from the Emails on the Enron mails database.</w:t>
+      </w:r>
+    </w:p>
+    <w:p>
+      <w:pPr>
+        <w:bidi w:val="0"/>
+        <w:rPr>
+          <w:rFonts w:asciiTheme="majorBidi" w:hAnsiTheme="majorBidi" w:cstheme="majorBidi"/>
+          <w:b/>
+          <w:bCs/>
+          <w:sz w:val="24"/>
+          <w:szCs w:val="24"/>
+        </w:rPr>
+      </w:pPr>
+      <w:r>
+        <w:rPr>
+          <w:rFonts w:asciiTheme="majorBidi" w:hAnsiTheme="majorBidi" w:cstheme="majorBidi"/>
+          <w:b/>
+          <w:bCs/>
+          <w:sz w:val="24"/>
+          <w:szCs w:val="24"/>
+        </w:rPr>
+        <w:t>3.1.2</w:t>
+      </w:r>
+      <w:r>
+        <w:rPr>
+          <w:rFonts w:asciiTheme="majorBidi" w:hAnsiTheme="majorBidi" w:cstheme="majorBidi"/>
+          <w:b/>
+          <w:bCs/>
+          <w:sz w:val="24"/>
+          <w:szCs w:val="24"/>
+        </w:rPr>
+        <w:t xml:space="preserve"> </w:t>
+      </w:r>
+      <w:r>
+        <w:rPr>
+          <w:rFonts w:asciiTheme="majorBidi" w:hAnsiTheme="majorBidi" w:cstheme="majorBidi"/>
+          <w:b/>
+          <w:bCs/>
+          <w:sz w:val="24"/>
+          <w:szCs w:val="24"/>
+        </w:rPr>
+        <w:t>Tokenization</w:t>
+      </w:r>
+    </w:p>
+    <w:p>
+      <w:pPr>
+        <w:bidi w:val="0"/>
+        <w:ind w:firstLine="720"/>
+        <w:rPr>
+          <w:rFonts w:asciiTheme="majorBidi" w:hAnsiTheme="majorBidi" w:cstheme="majorBidi"/>
+          <w:sz w:val="24"/>
+          <w:szCs w:val="24"/>
+        </w:rPr>
+      </w:pPr>
+      <w:r>
+        <w:rPr>
+          <w:rFonts w:asciiTheme="majorBidi" w:hAnsiTheme="majorBidi" w:cstheme="majorBidi"/>
+          <w:sz w:val="24"/>
+          <w:szCs w:val="24"/>
+        </w:rPr>
+        <w:t xml:space="preserve">The tokenizer used in this model was the </w:t>
+      </w:r>
+      <w:proofErr w:type="spellStart"/>
+      <w:r>
+        <w:rPr>
+          <w:rFonts w:asciiTheme="majorBidi" w:hAnsiTheme="majorBidi" w:cstheme="majorBidi"/>
+          <w:sz w:val="24"/>
+          <w:szCs w:val="24"/>
+        </w:rPr>
+        <w:t>RoBERTa</w:t>
+      </w:r>
+      <w:proofErr w:type="spellEnd"/>
+      <w:r>
+        <w:rPr>
+          <w:rFonts w:asciiTheme="majorBidi" w:hAnsiTheme="majorBidi" w:cstheme="majorBidi"/>
+          <w:sz w:val="24"/>
+          <w:szCs w:val="24"/>
+        </w:rPr>
+        <w:t xml:space="preserve"> – large's tokenization algorithm – Byte Pair Encoding (BPE). The BPE is a popular algorithm for </w:t>
+      </w:r>
+      <w:proofErr w:type="spellStart"/>
+      <w:r>
+        <w:rPr>
+          <w:rFonts w:asciiTheme="majorBidi" w:hAnsiTheme="majorBidi" w:cstheme="majorBidi"/>
+          <w:sz w:val="24"/>
+          <w:szCs w:val="24"/>
+        </w:rPr>
+        <w:t>subword</w:t>
+      </w:r>
+      <w:proofErr w:type="spellEnd"/>
+      <w:r>
+        <w:rPr>
+          <w:rFonts w:asciiTheme="majorBidi" w:hAnsiTheme="majorBidi" w:cstheme="majorBidi"/>
+          <w:sz w:val="24"/>
+          <w:szCs w:val="24"/>
+        </w:rPr>
+        <w:t xml:space="preserve"> tokenization. The main goal of this algorithm is to find a way to represent your entire text dataset with the least </w:t>
+      </w:r>
+      <w:proofErr w:type="gramStart"/>
+      <w:r>
+        <w:rPr>
+          <w:rFonts w:asciiTheme="majorBidi" w:hAnsiTheme="majorBidi" w:cstheme="majorBidi"/>
+          <w:sz w:val="24"/>
+          <w:szCs w:val="24"/>
+        </w:rPr>
+        <w:t>amount</w:t>
+      </w:r>
+      <w:proofErr w:type="gramEnd"/>
+      <w:r>
+        <w:rPr>
+          <w:rFonts w:asciiTheme="majorBidi" w:hAnsiTheme="majorBidi" w:cstheme="majorBidi"/>
+          <w:sz w:val="24"/>
+          <w:szCs w:val="24"/>
+        </w:rPr>
+        <w:t xml:space="preserve"> of tokens. </w:t>
+      </w:r>
+      <w:r>
+        <w:rPr>
+          <w:rFonts w:asciiTheme="majorBidi" w:hAnsiTheme="majorBidi" w:cstheme="majorBidi"/>
+          <w:sz w:val="24"/>
+          <w:szCs w:val="24"/>
+        </w:rPr>
+        <w:br/>
+      </w:r>
+      <w:r>
+        <w:rPr>
+          <w:rFonts w:asciiTheme="majorBidi" w:hAnsiTheme="majorBidi" w:cstheme="majorBidi"/>
+          <w:sz w:val="24"/>
+          <w:szCs w:val="24"/>
+        </w:rPr>
+        <w:lastRenderedPageBreak/>
+        <w:t xml:space="preserve">After the tokenization the 512 tokens are transferred to the next level in the architecture. </w:t>
+      </w:r>
+    </w:p>
+    <w:p>
+      <w:pPr>
+        <w:pStyle w:val="2"/>
+      </w:pPr>
+      <w:r>
+        <w:br/>
+      </w:r>
+      <w:r>
+        <w:t>3.2 WORD EMBEDDINGS</w:t>
+      </w:r>
+    </w:p>
+    <w:p>
+      <w:pPr>
+        <w:bidi w:val="0"/>
+        <w:rPr>
+          <w:rFonts w:asciiTheme="majorBidi" w:hAnsiTheme="majorBidi" w:cstheme="majorBidi"/>
+          <w:color w:val="FF0000"/>
+        </w:rPr>
+      </w:pPr>
+      <w:r>
+        <w:rPr>
+          <w:rFonts w:asciiTheme="majorBidi" w:hAnsiTheme="majorBidi" w:cstheme="majorBidi"/>
+          <w:color w:val="FF0000"/>
+        </w:rPr>
+        <w:t xml:space="preserve">REFRASE: </w:t>
+      </w:r>
+      <w:r>
+        <w:rPr>
+          <w:rFonts w:asciiTheme="majorBidi" w:hAnsiTheme="majorBidi" w:cstheme="majorBidi"/>
+          <w:color w:val="FF0000"/>
+        </w:rPr>
+        <w:t xml:space="preserve">The transformer has been frozen to preserve the transformer ability to interpret language as trained by the masked Language Modeling loss. In turn, the transformer </w:t>
+      </w:r>
+      <w:proofErr w:type="gramStart"/>
+      <w:r>
+        <w:rPr>
+          <w:rFonts w:asciiTheme="majorBidi" w:hAnsiTheme="majorBidi" w:cstheme="majorBidi"/>
+          <w:color w:val="FF0000"/>
+        </w:rPr>
+        <w:t>is able to</w:t>
+      </w:r>
+      <w:proofErr w:type="gramEnd"/>
+      <w:r>
+        <w:rPr>
+          <w:rFonts w:asciiTheme="majorBidi" w:hAnsiTheme="majorBidi" w:cstheme="majorBidi"/>
+          <w:color w:val="FF0000"/>
+        </w:rPr>
+        <w:t xml:space="preserve"> quickly produce semantic word embeddings for training from all non-padding tokens, without losing any of the original capabilities. The semantic word embeddings are a matrix with dimension (L, K) where L is the sequence length and K is the number of features.</w:t>
+      </w:r>
+    </w:p>
+    <w:p>
+      <w:pPr>
+        <w:bidi w:val="0"/>
+        <w:rPr>
+          <w:rFonts w:asciiTheme="majorBidi" w:hAnsiTheme="majorBidi" w:cstheme="majorBidi"/>
+        </w:rPr>
+      </w:pPr>
+      <w:r>
+        <w:rPr>
+          <w:rFonts w:asciiTheme="majorBidi" w:hAnsiTheme="majorBidi" w:cstheme="majorBidi"/>
+        </w:rPr>
+        <w:t xml:space="preserve">The chunk of L=512 tokens are sent to a frozen pre-trained transformer which outputs a matrix in the dimension of </w:t>
+      </w:r>
+      <w:proofErr w:type="spellStart"/>
+      <w:r>
+        <w:rPr>
+          <w:rFonts w:asciiTheme="majorBidi" w:hAnsiTheme="majorBidi" w:cstheme="majorBidi"/>
+        </w:rPr>
+        <w:t>LxK</w:t>
+      </w:r>
+      <w:proofErr w:type="spellEnd"/>
+      <w:r>
+        <w:rPr>
+          <w:rFonts w:asciiTheme="majorBidi" w:hAnsiTheme="majorBidi" w:cstheme="majorBidi"/>
+        </w:rPr>
+        <w:t>, containing L semantic word embeddings sized K; a word embedding of K features for each of the L tokens sent to it as input.</w:t>
+      </w:r>
+    </w:p>
+    <w:p>
+      <w:pPr>
+        <w:bidi w:val="0"/>
+        <w:rPr>
+          <w:rFonts w:asciiTheme="majorBidi" w:hAnsiTheme="majorBidi" w:cstheme="majorBidi"/>
+        </w:rPr>
+      </w:pPr>
+    </w:p>
+    <w:p>
+      <w:pPr>
+        <w:bidi w:val="0"/>
+        <w:jc w:val="both"/>
+        <w:rPr>
+          <w:rFonts w:asciiTheme="majorBidi" w:hAnsiTheme="majorBidi" w:cstheme="majorBidi"/>
+        </w:rPr>
+      </w:pPr>
     </w:p>
     <w:p>
       <w:pPr>
@@ -1564,6 +2378,233 @@
 <file path=word/numbering.xml><?xml version="1.0" encoding="utf-8"?>
 <w:numbering xmlns:wpc="http://schemas.microsoft.com/office/word/2010/wordprocessingCanvas" xmlns:cx="http://schemas.microsoft.com/office/drawing/2014/chartex" xmlns:cx1="http://schemas.microsoft.com/office/drawing/2015/9/8/chartex" xmlns:cx2="http://schemas.microsoft.com/office/drawing/2015/10/21/chartex" xmlns:cx3="http://schemas.microsoft.com/office/drawing/2016/5/9/chartex" xmlns:cx4="http://schemas.microsoft.com/office/drawing/2016/5/10/chartex" xmlns:cx5="http://schemas.microsoft.com/office/drawing/2016/5/11/chartex" xmlns:cx6="http://schemas.microsoft.com/office/drawing/2016/5/12/chartex" xmlns:cx7="http://schemas.microsoft.com/office/drawing/2016/5/13/chartex" xmlns:cx8="http://schemas.microsoft.com/office/drawing/2016/5/14/chartex" xmlns:mc="http://schemas.openxmlformats.org/markup-compatibility/2006" xmlns:aink="http://schemas.microsoft.com/office/drawing/2016/ink" xmlns:am3d="http://schemas.microsoft.com/office/drawing/2017/model3d" xmlns:o="urn:schemas-microsoft-com:office:office" xmlns:oel="http://schemas.microsoft.com/office/2019/extlst" xmlns:r="http://schemas.openxmlformats.org/officeDocument/2006/relationships" xmlns:m="http://schemas.openxmlformats.org/officeDocument/2006/math" xmlns:v="urn:schemas-microsoft-com:vml" xmlns:wp14="http://schemas.microsoft.com/office/word/2010/wordprocessingDrawing" xmlns:wp="http://schemas.openxmlformats.org/drawingml/2006/wordprocessingDrawing" xmlns:w10="urn:schemas-microsoft-com:office:word" xmlns:w="http://schemas.openxmlformats.org/wordprocessingml/2006/main" xmlns:w14="http://schemas.microsoft.com/office/word/2010/wordml" xmlns:w15="http://schemas.microsoft.com/office/word/2012/wordml" xmlns:w16cex="http://schemas.microsoft.com/office/word/2018/wordml/cex" xmlns:w16cid="http://schemas.microsoft.com/office/word/2016/wordml/cid" xmlns:w16="http://schemas.microsoft.com/office/word/2018/wordml" xmlns:w16sdtdh="http://schemas.microsoft.com/office/word/2020/wordml/sdtdatahash" xmlns:w16se="http://schemas.microsoft.com/office/word/2015/wordml/symex" xmlns:wpg="http://schemas.microsoft.com/office/word/2010/wordprocessingGroup" xmlns:wpi="http://schemas.microsoft.com/office/word/2010/wordprocessingInk" xmlns:wne="http://schemas.microsoft.com/office/word/2006/wordml" xmlns:wps="http://schemas.microsoft.com/office/word/2010/wordprocessingShape" mc:Ignorable="w14 w15 w16se w16cid w16 w16cex w16sdtdh wp14">
   <w:abstractNum w:abstractNumId="0" w15:restartNumberingAfterBreak="0">
+    <w:nsid w:val="1FF36C26"/>
+    <w:multiLevelType w:val="hybridMultilevel"/>
+    <w:tmpl w:val="2E54B1FE"/>
+    <w:lvl w:ilvl="0" w:tplc="8D78AD5E">
+      <w:start w:val="1"/>
+      <w:numFmt w:val="bullet"/>
+      <w:lvlText w:val=""/>
+      <w:lvlJc w:val="left"/>
+      <w:pPr>
+        <w:ind w:left="720" w:hanging="360"/>
+      </w:pPr>
+      <w:rPr>
+        <w:rFonts w:ascii="Symbol" w:hAnsi="Symbol" w:hint="default"/>
+      </w:rPr>
+    </w:lvl>
+    <w:lvl w:ilvl="1" w:tplc="04090003" w:tentative="1">
+      <w:start w:val="1"/>
+      <w:numFmt w:val="bullet"/>
+      <w:lvlText w:val="o"/>
+      <w:lvlJc w:val="left"/>
+      <w:pPr>
+        <w:ind w:left="1440" w:hanging="360"/>
+      </w:pPr>
+      <w:rPr>
+        <w:rFonts w:ascii="Courier New" w:hAnsi="Courier New" w:cs="Courier New" w:hint="default"/>
+      </w:rPr>
+    </w:lvl>
+    <w:lvl w:ilvl="2" w:tplc="04090005" w:tentative="1">
+      <w:start w:val="1"/>
+      <w:numFmt w:val="bullet"/>
+      <w:lvlText w:val=""/>
+      <w:lvlJc w:val="left"/>
+      <w:pPr>
+        <w:ind w:left="2160" w:hanging="360"/>
+      </w:pPr>
+      <w:rPr>
+        <w:rFonts w:ascii="Wingdings" w:hAnsi="Wingdings" w:hint="default"/>
+      </w:rPr>
+    </w:lvl>
+    <w:lvl w:ilvl="3" w:tplc="04090001" w:tentative="1">
+      <w:start w:val="1"/>
+      <w:numFmt w:val="bullet"/>
+      <w:lvlText w:val=""/>
+      <w:lvlJc w:val="left"/>
+      <w:pPr>
+        <w:ind w:left="2880" w:hanging="360"/>
+      </w:pPr>
+      <w:rPr>
+        <w:rFonts w:ascii="Symbol" w:hAnsi="Symbol" w:hint="default"/>
+      </w:rPr>
+    </w:lvl>
+    <w:lvl w:ilvl="4" w:tplc="04090003" w:tentative="1">
+      <w:start w:val="1"/>
+      <w:numFmt w:val="bullet"/>
+      <w:lvlText w:val="o"/>
+      <w:lvlJc w:val="left"/>
+      <w:pPr>
+        <w:ind w:left="3600" w:hanging="360"/>
+      </w:pPr>
+      <w:rPr>
+        <w:rFonts w:ascii="Courier New" w:hAnsi="Courier New" w:cs="Courier New" w:hint="default"/>
+      </w:rPr>
+    </w:lvl>
+    <w:lvl w:ilvl="5" w:tplc="04090005" w:tentative="1">
+      <w:start w:val="1"/>
+      <w:numFmt w:val="bullet"/>
+      <w:lvlText w:val=""/>
+      <w:lvlJc w:val="left"/>
+      <w:pPr>
+        <w:ind w:left="4320" w:hanging="360"/>
+      </w:pPr>
+      <w:rPr>
+        <w:rFonts w:ascii="Wingdings" w:hAnsi="Wingdings" w:hint="default"/>
+      </w:rPr>
+    </w:lvl>
+    <w:lvl w:ilvl="6" w:tplc="04090001" w:tentative="1">
+      <w:start w:val="1"/>
+      <w:numFmt w:val="bullet"/>
+      <w:lvlText w:val=""/>
+      <w:lvlJc w:val="left"/>
+      <w:pPr>
+        <w:ind w:left="5040" w:hanging="360"/>
+      </w:pPr>
+      <w:rPr>
+        <w:rFonts w:ascii="Symbol" w:hAnsi="Symbol" w:hint="default"/>
+      </w:rPr>
+    </w:lvl>
+    <w:lvl w:ilvl="7" w:tplc="04090003" w:tentative="1">
+      <w:start w:val="1"/>
+      <w:numFmt w:val="bullet"/>
+      <w:lvlText w:val="o"/>
+      <w:lvlJc w:val="left"/>
+      <w:pPr>
+        <w:ind w:left="5760" w:hanging="360"/>
+      </w:pPr>
+      <w:rPr>
+        <w:rFonts w:ascii="Courier New" w:hAnsi="Courier New" w:cs="Courier New" w:hint="default"/>
+      </w:rPr>
+    </w:lvl>
+    <w:lvl w:ilvl="8" w:tplc="04090005" w:tentative="1">
+      <w:start w:val="1"/>
+      <w:numFmt w:val="bullet"/>
+      <w:lvlText w:val=""/>
+      <w:lvlJc w:val="left"/>
+      <w:pPr>
+        <w:ind w:left="6480" w:hanging="360"/>
+      </w:pPr>
+      <w:rPr>
+        <w:rFonts w:ascii="Wingdings" w:hAnsi="Wingdings" w:hint="default"/>
+      </w:rPr>
+    </w:lvl>
+  </w:abstractNum>
+  <w:abstractNum w:abstractNumId="1" w15:restartNumberingAfterBreak="0">
+    <w:nsid w:val="256A16A4"/>
+    <w:multiLevelType w:val="hybridMultilevel"/>
+    <w:tmpl w:val="AD3ECB06"/>
+    <w:lvl w:ilvl="0" w:tplc="AEBE22CE">
+      <w:start w:val="3"/>
+      <w:numFmt w:val="bullet"/>
+      <w:lvlText w:val="-"/>
+      <w:lvlJc w:val="left"/>
+      <w:pPr>
+        <w:ind w:left="720" w:hanging="360"/>
+      </w:pPr>
+      <w:rPr>
+        <w:rFonts w:ascii="Times New Roman" w:eastAsia="Calibri" w:hAnsi="Times New Roman" w:cs="Times New Roman" w:hint="default"/>
+        <w:b w:val="0"/>
+      </w:rPr>
+    </w:lvl>
+    <w:lvl w:ilvl="1" w:tplc="04090003" w:tentative="1">
+      <w:start w:val="1"/>
+      <w:numFmt w:val="bullet"/>
+      <w:lvlText w:val="o"/>
+      <w:lvlJc w:val="left"/>
+      <w:pPr>
+        <w:ind w:left="1440" w:hanging="360"/>
+      </w:pPr>
+      <w:rPr>
+        <w:rFonts w:ascii="Courier New" w:hAnsi="Courier New" w:cs="Courier New" w:hint="default"/>
+      </w:rPr>
+    </w:lvl>
+    <w:lvl w:ilvl="2" w:tplc="04090005" w:tentative="1">
+      <w:start w:val="1"/>
+      <w:numFmt w:val="bullet"/>
+      <w:lvlText w:val=""/>
+      <w:lvlJc w:val="left"/>
+      <w:pPr>
+        <w:ind w:left="2160" w:hanging="360"/>
+      </w:pPr>
+      <w:rPr>
+        <w:rFonts w:ascii="Wingdings" w:hAnsi="Wingdings" w:hint="default"/>
+      </w:rPr>
+    </w:lvl>
+    <w:lvl w:ilvl="3" w:tplc="04090001" w:tentative="1">
+      <w:start w:val="1"/>
+      <w:numFmt w:val="bullet"/>
+      <w:lvlText w:val=""/>
+      <w:lvlJc w:val="left"/>
+      <w:pPr>
+        <w:ind w:left="2880" w:hanging="360"/>
+      </w:pPr>
+      <w:rPr>
+        <w:rFonts w:ascii="Symbol" w:hAnsi="Symbol" w:hint="default"/>
+      </w:rPr>
+    </w:lvl>
+    <w:lvl w:ilvl="4" w:tplc="04090003" w:tentative="1">
+      <w:start w:val="1"/>
+      <w:numFmt w:val="bullet"/>
+      <w:lvlText w:val="o"/>
+      <w:lvlJc w:val="left"/>
+      <w:pPr>
+        <w:ind w:left="3600" w:hanging="360"/>
+      </w:pPr>
+      <w:rPr>
+        <w:rFonts w:ascii="Courier New" w:hAnsi="Courier New" w:cs="Courier New" w:hint="default"/>
+      </w:rPr>
+    </w:lvl>
+    <w:lvl w:ilvl="5" w:tplc="04090005" w:tentative="1">
+      <w:start w:val="1"/>
+      <w:numFmt w:val="bullet"/>
+      <w:lvlText w:val=""/>
+      <w:lvlJc w:val="left"/>
+      <w:pPr>
+        <w:ind w:left="4320" w:hanging="360"/>
+      </w:pPr>
+      <w:rPr>
+        <w:rFonts w:ascii="Wingdings" w:hAnsi="Wingdings" w:hint="default"/>
+      </w:rPr>
+    </w:lvl>
+    <w:lvl w:ilvl="6" w:tplc="04090001" w:tentative="1">
+      <w:start w:val="1"/>
+      <w:numFmt w:val="bullet"/>
+      <w:lvlText w:val=""/>
+      <w:lvlJc w:val="left"/>
+      <w:pPr>
+        <w:ind w:left="5040" w:hanging="360"/>
+      </w:pPr>
+      <w:rPr>
+        <w:rFonts w:ascii="Symbol" w:hAnsi="Symbol" w:hint="default"/>
+      </w:rPr>
+    </w:lvl>
+    <w:lvl w:ilvl="7" w:tplc="04090003" w:tentative="1">
+      <w:start w:val="1"/>
+      <w:numFmt w:val="bullet"/>
+      <w:lvlText w:val="o"/>
+      <w:lvlJc w:val="left"/>
+      <w:pPr>
+        <w:ind w:left="5760" w:hanging="360"/>
+      </w:pPr>
+      <w:rPr>
+        <w:rFonts w:ascii="Courier New" w:hAnsi="Courier New" w:cs="Courier New" w:hint="default"/>
+      </w:rPr>
+    </w:lvl>
+    <w:lvl w:ilvl="8" w:tplc="04090005" w:tentative="1">
+      <w:start w:val="1"/>
+      <w:numFmt w:val="bullet"/>
+      <w:lvlText w:val=""/>
+      <w:lvlJc w:val="left"/>
+      <w:pPr>
+        <w:ind w:left="6480" w:hanging="360"/>
+      </w:pPr>
+      <w:rPr>
+        <w:rFonts w:ascii="Wingdings" w:hAnsi="Wingdings" w:hint="default"/>
+      </w:rPr>
+    </w:lvl>
+  </w:abstractNum>
+  <w:abstractNum w:abstractNumId="2" w15:restartNumberingAfterBreak="0">
     <w:nsid w:val="2C2F5198"/>
     <w:multiLevelType w:val="hybridMultilevel"/>
     <w:tmpl w:val="61CA0A64"/>
@@ -1652,7 +2693,7 @@
       </w:pPr>
     </w:lvl>
   </w:abstractNum>
-  <w:abstractNum w:abstractNumId="1" w15:restartNumberingAfterBreak="0">
+  <w:abstractNum w:abstractNumId="3" w15:restartNumberingAfterBreak="0">
     <w:nsid w:val="3B62645B"/>
     <w:multiLevelType w:val="multilevel"/>
     <w:tmpl w:val="C576C7D8"/>
@@ -1765,7 +2806,7 @@
       </w:rPr>
     </w:lvl>
   </w:abstractNum>
-  <w:abstractNum w:abstractNumId="2" w15:restartNumberingAfterBreak="0">
+  <w:abstractNum w:abstractNumId="4" w15:restartNumberingAfterBreak="0">
     <w:nsid w:val="49421F80"/>
     <w:multiLevelType w:val="hybridMultilevel"/>
     <w:tmpl w:val="B8FC337A"/>
@@ -1854,7 +2895,7 @@
       </w:pPr>
     </w:lvl>
   </w:abstractNum>
-  <w:abstractNum w:abstractNumId="3" w15:restartNumberingAfterBreak="0">
+  <w:abstractNum w:abstractNumId="5" w15:restartNumberingAfterBreak="0">
     <w:nsid w:val="5EE255C9"/>
     <w:multiLevelType w:val="hybridMultilevel"/>
     <w:tmpl w:val="99421DCC"/>
@@ -1944,17 +2985,140 @@
       </w:pPr>
     </w:lvl>
   </w:abstractNum>
+  <w:abstractNum w:abstractNumId="6" w15:restartNumberingAfterBreak="0">
+    <w:nsid w:val="7D3E14B1"/>
+    <w:multiLevelType w:val="multilevel"/>
+    <w:tmpl w:val="0409001F"/>
+    <w:lvl w:ilvl="0">
+      <w:start w:val="1"/>
+      <w:numFmt w:val="decimal"/>
+      <w:lvlText w:val="%1."/>
+      <w:lvlJc w:val="left"/>
+      <w:pPr>
+        <w:ind w:left="360" w:hanging="360"/>
+      </w:pPr>
+      <w:rPr>
+        <w:rFonts w:hint="default"/>
+        <w:b/>
+      </w:rPr>
+    </w:lvl>
+    <w:lvl w:ilvl="1">
+      <w:start w:val="1"/>
+      <w:numFmt w:val="decimal"/>
+      <w:lvlText w:val="%1.%2."/>
+      <w:lvlJc w:val="left"/>
+      <w:pPr>
+        <w:ind w:left="792" w:hanging="432"/>
+      </w:pPr>
+      <w:rPr>
+        <w:rFonts w:hint="default"/>
+      </w:rPr>
+    </w:lvl>
+    <w:lvl w:ilvl="2">
+      <w:start w:val="1"/>
+      <w:numFmt w:val="decimal"/>
+      <w:lvlText w:val="%1.%2.%3."/>
+      <w:lvlJc w:val="left"/>
+      <w:pPr>
+        <w:ind w:left="1224" w:hanging="504"/>
+      </w:pPr>
+      <w:rPr>
+        <w:rFonts w:hint="default"/>
+      </w:rPr>
+    </w:lvl>
+    <w:lvl w:ilvl="3">
+      <w:start w:val="1"/>
+      <w:numFmt w:val="decimal"/>
+      <w:lvlText w:val="%1.%2.%3.%4."/>
+      <w:lvlJc w:val="left"/>
+      <w:pPr>
+        <w:ind w:left="1728" w:hanging="648"/>
+      </w:pPr>
+      <w:rPr>
+        <w:rFonts w:hint="default"/>
+      </w:rPr>
+    </w:lvl>
+    <w:lvl w:ilvl="4">
+      <w:start w:val="1"/>
+      <w:numFmt w:val="decimal"/>
+      <w:lvlText w:val="%1.%2.%3.%4.%5."/>
+      <w:lvlJc w:val="left"/>
+      <w:pPr>
+        <w:ind w:left="2232" w:hanging="792"/>
+      </w:pPr>
+      <w:rPr>
+        <w:rFonts w:hint="default"/>
+      </w:rPr>
+    </w:lvl>
+    <w:lvl w:ilvl="5">
+      <w:start w:val="1"/>
+      <w:numFmt w:val="decimal"/>
+      <w:lvlText w:val="%1.%2.%3.%4.%5.%6."/>
+      <w:lvlJc w:val="left"/>
+      <w:pPr>
+        <w:ind w:left="2736" w:hanging="936"/>
+      </w:pPr>
+      <w:rPr>
+        <w:rFonts w:hint="default"/>
+      </w:rPr>
+    </w:lvl>
+    <w:lvl w:ilvl="6">
+      <w:start w:val="1"/>
+      <w:numFmt w:val="decimal"/>
+      <w:lvlText w:val="%1.%2.%3.%4.%5.%6.%7."/>
+      <w:lvlJc w:val="left"/>
+      <w:pPr>
+        <w:ind w:left="3240" w:hanging="1080"/>
+      </w:pPr>
+      <w:rPr>
+        <w:rFonts w:hint="default"/>
+      </w:rPr>
+    </w:lvl>
+    <w:lvl w:ilvl="7">
+      <w:start w:val="1"/>
+      <w:numFmt w:val="decimal"/>
+      <w:lvlText w:val="%1.%2.%3.%4.%5.%6.%7.%8."/>
+      <w:lvlJc w:val="left"/>
+      <w:pPr>
+        <w:ind w:left="3744" w:hanging="1224"/>
+      </w:pPr>
+      <w:rPr>
+        <w:rFonts w:hint="default"/>
+      </w:rPr>
+    </w:lvl>
+    <w:lvl w:ilvl="8">
+      <w:start w:val="1"/>
+      <w:numFmt w:val="decimal"/>
+      <w:lvlText w:val="%1.%2.%3.%4.%5.%6.%7.%8.%9."/>
+      <w:lvlJc w:val="left"/>
+      <w:pPr>
+        <w:ind w:left="4320" w:hanging="1440"/>
+      </w:pPr>
+      <w:rPr>
+        <w:rFonts w:hint="default"/>
+      </w:rPr>
+    </w:lvl>
+  </w:abstractNum>
   <w:num w:numId="1" w16cid:durableId="1152789995">
-    <w:abstractNumId w:val="1"/>
+    <w:abstractNumId w:val="3"/>
   </w:num>
   <w:num w:numId="2" w16cid:durableId="1740787082">
-    <w:abstractNumId w:val="3"/>
+    <w:abstractNumId w:val="5"/>
   </w:num>
   <w:num w:numId="3" w16cid:durableId="897589538">
+    <w:abstractNumId w:val="4"/>
+  </w:num>
+  <w:num w:numId="4" w16cid:durableId="1806042986">
     <w:abstractNumId w:val="2"/>
   </w:num>
-  <w:num w:numId="4" w16cid:durableId="1806042986">
+  <w:num w:numId="5" w16cid:durableId="996497474">
     <w:abstractNumId w:val="0"/>
+  </w:num>
+  <w:num w:numId="6" w16cid:durableId="287205548">
+    <w:abstractNumId w:val="6"/>
+  </w:num>
+  <w:num w:numId="7" w16cid:durableId="778988533">
+    <w:abstractNumId w:val="1"/>
   </w:num>
 </w:numbering>
 </file>
@@ -2399,7 +3563,7 @@
     <w:uiPriority w:val="9"/>
     <w:unhideWhenUsed/>
     <w:qFormat/>
-    <w:rsid w:val="009E2C37"/>
+    <w:rsid w:val="00D33B82"/>
     <w:pPr>
       <w:keepNext/>
       <w:keepLines/>
@@ -2418,7 +3582,6 @@
   <w:style w:type="character" w:default="1" w:styleId="a0">
     <w:name w:val="Default Paragraph Font"/>
     <w:uiPriority w:val="1"/>
-    <w:semiHidden/>
     <w:unhideWhenUsed/>
   </w:style>
   <w:style w:type="table" w:default="1" w:styleId="a1">
@@ -2576,7 +3739,7 @@
     <w:basedOn w:val="a0"/>
     <w:link w:val="2"/>
     <w:uiPriority w:val="9"/>
-    <w:rsid w:val="009E2C37"/>
+    <w:rsid w:val="00D33B82"/>
     <w:rPr>
       <w:rFonts w:ascii="Times New Roman" w:eastAsiaTheme="majorEastAsia" w:hAnsi="Times New Roman" w:cstheme="majorBidi"/>
       <w:b/>

</xml_diff>

<commit_message>
Adjust font to be Times New Roman
</commit_message>
<xml_diff>
--- a/Notebook/PART - Pre-Trained Authorship Representation Transformer.docx
+++ b/Notebook/PART - Pre-Trained Authorship Representation Transformer.docx
@@ -548,7 +548,7 @@
         <w:p>
           <w:pPr>
             <w:pStyle w:val="TOC1"/>
-            <w:jc w:val="center"/>
+            <w:jc w:val="left"/>
             <w:rPr>
               <w:rFonts w:asciiTheme="minorHAnsi" w:eastAsiaTheme="minorEastAsia" w:hAnsiTheme="minorHAnsi" w:cstheme="minorBidi"/>
               <w:noProof/>
@@ -564,7 +564,7 @@
           <w:r>
             <w:fldChar w:fldCharType="separate"/>
           </w:r>
-          <w:hyperlink w:anchor="_Toc121159834" w:history="1">
+          <w:hyperlink w:anchor="_Toc121275201" w:history="1">
             <w:r>
               <w:rPr>
                 <w:rStyle w:val="Hyperlink"/>
@@ -616,7 +616,7 @@
                 <w:noProof/>
                 <w:webHidden/>
               </w:rPr>
-              <w:instrText>Toc121159834 \h</w:instrText>
+              <w:instrText>Toc121275201 \h</w:instrText>
             </w:r>
             <w:r>
               <w:rPr>
@@ -662,14 +662,14 @@
         <w:p>
           <w:pPr>
             <w:pStyle w:val="TOC1"/>
-            <w:jc w:val="center"/>
+            <w:jc w:val="left"/>
             <w:rPr>
               <w:rFonts w:asciiTheme="minorHAnsi" w:eastAsiaTheme="minorEastAsia" w:hAnsiTheme="minorHAnsi" w:cstheme="minorBidi"/>
               <w:noProof/>
               <w:rtl/>
             </w:rPr>
           </w:pPr>
-          <w:hyperlink w:anchor="_Toc121159835" w:history="1">
+          <w:hyperlink w:anchor="_Toc121275202" w:history="1">
             <w:r>
               <w:rPr>
                 <w:rStyle w:val="Hyperlink"/>
@@ -721,7 +721,7 @@
                 <w:noProof/>
                 <w:webHidden/>
               </w:rPr>
-              <w:instrText>Toc121159835 \h</w:instrText>
+              <w:instrText>Toc121275202 \h</w:instrText>
             </w:r>
             <w:r>
               <w:rPr>
@@ -767,14 +767,14 @@
         <w:p>
           <w:pPr>
             <w:pStyle w:val="TOC1"/>
-            <w:jc w:val="center"/>
+            <w:jc w:val="left"/>
             <w:rPr>
               <w:rFonts w:asciiTheme="minorHAnsi" w:eastAsiaTheme="minorEastAsia" w:hAnsiTheme="minorHAnsi" w:cstheme="minorBidi"/>
               <w:noProof/>
               <w:rtl/>
             </w:rPr>
           </w:pPr>
-          <w:hyperlink w:anchor="_Toc121159836" w:history="1">
+          <w:hyperlink w:anchor="_Toc121275203" w:history="1">
             <w:r>
               <w:rPr>
                 <w:rStyle w:val="Hyperlink"/>
@@ -826,7 +826,7 @@
                 <w:noProof/>
                 <w:webHidden/>
               </w:rPr>
-              <w:instrText>Toc121159836 \h</w:instrText>
+              <w:instrText>Toc121275203 \h</w:instrText>
             </w:r>
             <w:r>
               <w:rPr>
@@ -871,15 +871,17 @@
         </w:p>
         <w:p>
           <w:pPr>
-            <w:pStyle w:val="TOC1"/>
-            <w:jc w:val="center"/>
+            <w:pStyle w:val="TOC2"/>
+            <w:tabs>
+              <w:tab w:val="right" w:leader="dot" w:pos="8296"/>
+            </w:tabs>
+            <w:bidi w:val="0"/>
             <w:rPr>
-              <w:rFonts w:asciiTheme="minorHAnsi" w:eastAsiaTheme="minorEastAsia" w:hAnsiTheme="minorHAnsi" w:cstheme="minorBidi"/>
               <w:noProof/>
               <w:rtl/>
             </w:rPr>
           </w:pPr>
-          <w:hyperlink w:anchor="_Toc121159837" w:history="1">
+          <w:hyperlink w:anchor="_Toc121275204" w:history="1">
             <w:r>
               <w:rPr>
                 <w:rStyle w:val="Hyperlink"/>
@@ -931,7 +933,7 @@
                 <w:noProof/>
                 <w:webHidden/>
               </w:rPr>
-              <w:instrText>Toc121159837 \h</w:instrText>
+              <w:instrText>Toc121275204 \h</w:instrText>
             </w:r>
             <w:r>
               <w:rPr>
@@ -963,6 +965,113 @@
                 <w:rtl/>
               </w:rPr>
               <w:t>5</w:t>
+            </w:r>
+            <w:r>
+              <w:rPr>
+                <w:noProof/>
+                <w:webHidden/>
+                <w:rtl/>
+              </w:rPr>
+              <w:fldChar w:fldCharType="end"/>
+            </w:r>
+          </w:hyperlink>
+        </w:p>
+        <w:p>
+          <w:pPr>
+            <w:pStyle w:val="TOC2"/>
+            <w:tabs>
+              <w:tab w:val="right" w:leader="dot" w:pos="8296"/>
+            </w:tabs>
+            <w:bidi w:val="0"/>
+            <w:rPr>
+              <w:noProof/>
+              <w:rtl/>
+            </w:rPr>
+          </w:pPr>
+          <w:hyperlink w:anchor="_Toc121275205" w:history="1">
+            <w:r>
+              <w:rPr>
+                <w:rStyle w:val="Hyperlink"/>
+                <w:noProof/>
+              </w:rPr>
+              <w:t>3.2 WORD EMBEDDINGS</w:t>
+            </w:r>
+            <w:r>
+              <w:rPr>
+                <w:noProof/>
+                <w:webHidden/>
+                <w:rtl/>
+              </w:rPr>
+              <w:tab/>
+            </w:r>
+            <w:r>
+              <w:rPr>
+                <w:noProof/>
+                <w:webHidden/>
+                <w:rtl/>
+              </w:rPr>
+              <w:fldChar w:fldCharType="begin"/>
+            </w:r>
+            <w:r>
+              <w:rPr>
+                <w:noProof/>
+                <w:webHidden/>
+                <w:rtl/>
+              </w:rPr>
+              <w:instrText xml:space="preserve"> </w:instrText>
+            </w:r>
+            <w:r>
+              <w:rPr>
+                <w:noProof/>
+                <w:webHidden/>
+              </w:rPr>
+              <w:instrText>PAGEREF</w:instrText>
+            </w:r>
+            <w:r>
+              <w:rPr>
+                <w:noProof/>
+                <w:webHidden/>
+                <w:rtl/>
+              </w:rPr>
+              <w:instrText xml:space="preserve"> _</w:instrText>
+            </w:r>
+            <w:r>
+              <w:rPr>
+                <w:noProof/>
+                <w:webHidden/>
+              </w:rPr>
+              <w:instrText>Toc121275205 \h</w:instrText>
+            </w:r>
+            <w:r>
+              <w:rPr>
+                <w:noProof/>
+                <w:webHidden/>
+                <w:rtl/>
+              </w:rPr>
+              <w:instrText xml:space="preserve"> </w:instrText>
+            </w:r>
+            <w:r>
+              <w:rPr>
+                <w:noProof/>
+                <w:webHidden/>
+                <w:rtl/>
+              </w:rPr>
+            </w:r>
+            <w:r>
+              <w:rPr>
+                <w:noProof/>
+                <w:webHidden/>
+                <w:rtl/>
+              </w:rPr>
+              <w:fldChar w:fldCharType="separate"/>
+            </w:r>
+            <w:r>
+              <w:rPr>
+                <w:noProof/>
+                <w:webHidden/>
+                <w:rtl/>
+              </w:rPr>
+              <w:t>6</w:t>
             </w:r>
             <w:r>
               <w:rPr>
@@ -977,7 +1086,6 @@
         <w:p>
           <w:pPr>
             <w:bidi w:val="0"/>
-            <w:jc w:val="center"/>
           </w:pPr>
           <w:r>
             <w:rPr>
@@ -1012,7 +1120,7 @@
       <w:pPr>
         <w:pStyle w:val="1"/>
       </w:pPr>
-      <w:bookmarkStart w:id="0" w:name="_Toc121159834"/>
+      <w:bookmarkStart w:id="0" w:name="_Toc121275201"/>
       <w:r>
         <w:lastRenderedPageBreak/>
         <w:t xml:space="preserve">1. </w:t>
@@ -1028,126 +1136,244 @@
     <w:p>
       <w:pPr>
         <w:bidi w:val="0"/>
+        <w:rPr>
+          <w:rFonts w:asciiTheme="majorBidi" w:hAnsiTheme="majorBidi" w:cstheme="majorBidi"/>
+        </w:rPr>
       </w:pPr>
       <w:r>
         <w:tab/>
       </w:r>
       <w:r>
+        <w:rPr>
+          <w:rFonts w:asciiTheme="majorBidi" w:hAnsiTheme="majorBidi" w:cstheme="majorBidi"/>
+        </w:rPr>
         <w:t>Authorship attribution</w:t>
       </w:r>
       <w:r>
+        <w:rPr>
+          <w:rFonts w:asciiTheme="majorBidi" w:hAnsiTheme="majorBidi" w:cstheme="majorBidi"/>
+        </w:rPr>
         <w:t xml:space="preserve"> (AA)</w:t>
       </w:r>
       <w:r>
+        <w:rPr>
+          <w:rFonts w:asciiTheme="majorBidi" w:hAnsiTheme="majorBidi" w:cstheme="majorBidi"/>
+        </w:rPr>
         <w:t xml:space="preserve"> is the </w:t>
       </w:r>
       <w:r>
+        <w:rPr>
+          <w:rFonts w:asciiTheme="majorBidi" w:hAnsiTheme="majorBidi" w:cstheme="majorBidi"/>
+        </w:rPr>
         <w:t xml:space="preserve">computational </w:t>
       </w:r>
       <w:r>
+        <w:rPr>
+          <w:rFonts w:asciiTheme="majorBidi" w:hAnsiTheme="majorBidi" w:cstheme="majorBidi"/>
+        </w:rPr>
         <w:t xml:space="preserve">task of identifying the author of </w:t>
       </w:r>
       <w:r>
+        <w:rPr>
+          <w:rFonts w:asciiTheme="majorBidi" w:hAnsiTheme="majorBidi" w:cstheme="majorBidi"/>
+        </w:rPr>
         <w:t xml:space="preserve">a </w:t>
       </w:r>
       <w:r>
+        <w:rPr>
+          <w:rFonts w:asciiTheme="majorBidi" w:hAnsiTheme="majorBidi" w:cstheme="majorBidi"/>
+        </w:rPr>
         <w:t>text</w:t>
       </w:r>
       <w:r>
+        <w:rPr>
+          <w:rFonts w:asciiTheme="majorBidi" w:hAnsiTheme="majorBidi" w:cstheme="majorBidi"/>
+        </w:rPr>
         <w:t xml:space="preserve"> based on a set of possible candidates</w:t>
       </w:r>
       <w:r>
+        <w:rPr>
+          <w:rFonts w:asciiTheme="majorBidi" w:hAnsiTheme="majorBidi" w:cstheme="majorBidi"/>
+        </w:rPr>
         <w:t xml:space="preserve">. </w:t>
       </w:r>
       <w:r>
+        <w:rPr>
+          <w:rFonts w:asciiTheme="majorBidi" w:hAnsiTheme="majorBidi" w:cstheme="majorBidi"/>
+        </w:rPr>
         <w:t>Authors imprint intentional and unintentional traces</w:t>
       </w:r>
       <w:r>
+        <w:rPr>
+          <w:rFonts w:asciiTheme="majorBidi" w:hAnsiTheme="majorBidi" w:cstheme="majorBidi"/>
+        </w:rPr>
         <w:t xml:space="preserve"> in the form </w:t>
       </w:r>
       <w:r>
+        <w:rPr>
+          <w:rFonts w:asciiTheme="majorBidi" w:hAnsiTheme="majorBidi" w:cstheme="majorBidi"/>
+        </w:rPr>
         <w:t xml:space="preserve">of linguistic features such as punctuation, registry and semantics which can be used to profile authorship. </w:t>
       </w:r>
       <w:r>
+        <w:rPr>
+          <w:rFonts w:asciiTheme="majorBidi" w:hAnsiTheme="majorBidi" w:cstheme="majorBidi"/>
+        </w:rPr>
         <w:t xml:space="preserve">Previous works </w:t>
       </w:r>
       <w:r>
+        <w:rPr>
+          <w:rFonts w:asciiTheme="majorBidi" w:hAnsiTheme="majorBidi" w:cstheme="majorBidi"/>
+        </w:rPr>
         <w:t xml:space="preserve">attempted </w:t>
       </w:r>
       <w:r>
+        <w:rPr>
+          <w:rFonts w:asciiTheme="majorBidi" w:hAnsiTheme="majorBidi" w:cstheme="majorBidi"/>
+        </w:rPr>
         <w:t xml:space="preserve">to </w:t>
       </w:r>
       <w:r>
+        <w:rPr>
+          <w:rFonts w:asciiTheme="majorBidi" w:hAnsiTheme="majorBidi" w:cstheme="majorBidi"/>
+        </w:rPr>
         <w:t>encode the semantic features</w:t>
       </w:r>
       <w:r>
+        <w:rPr>
+          <w:rFonts w:asciiTheme="majorBidi" w:hAnsiTheme="majorBidi" w:cstheme="majorBidi"/>
+        </w:rPr>
         <w:t xml:space="preserve">. Those approaches led to poor results on </w:t>
       </w:r>
       <w:r>
+        <w:rPr>
+          <w:rFonts w:asciiTheme="majorBidi" w:hAnsiTheme="majorBidi" w:cstheme="majorBidi"/>
+        </w:rPr>
         <w:t>open-set</w:t>
       </w:r>
       <w:r>
+        <w:rPr>
+          <w:rFonts w:asciiTheme="majorBidi" w:hAnsiTheme="majorBidi" w:cstheme="majorBidi"/>
+        </w:rPr>
         <w:t xml:space="preserve"> </w:t>
       </w:r>
       <w:r>
+        <w:rPr>
+          <w:rFonts w:asciiTheme="majorBidi" w:hAnsiTheme="majorBidi" w:cstheme="majorBidi"/>
+        </w:rPr>
         <w:t>authors (</w:t>
       </w:r>
       <w:r>
+        <w:rPr>
+          <w:rFonts w:asciiTheme="majorBidi" w:hAnsiTheme="majorBidi" w:cstheme="majorBidi"/>
+        </w:rPr>
         <w:t>authors that were not included in the training phase)</w:t>
       </w:r>
       <w:r>
+        <w:rPr>
+          <w:rFonts w:asciiTheme="majorBidi" w:hAnsiTheme="majorBidi" w:cstheme="majorBidi"/>
+        </w:rPr>
         <w:t xml:space="preserve">. </w:t>
       </w:r>
       <w:r>
+        <w:rPr>
+          <w:rFonts w:asciiTheme="majorBidi" w:hAnsiTheme="majorBidi" w:cstheme="majorBidi"/>
+        </w:rPr>
         <w:t>T</w:t>
       </w:r>
       <w:r>
+        <w:rPr>
+          <w:rFonts w:asciiTheme="majorBidi" w:hAnsiTheme="majorBidi" w:cstheme="majorBidi"/>
+        </w:rPr>
         <w:t>he following</w:t>
       </w:r>
       <w:r>
+        <w:rPr>
+          <w:rFonts w:asciiTheme="majorBidi" w:hAnsiTheme="majorBidi" w:cstheme="majorBidi"/>
+        </w:rPr>
         <w:t xml:space="preserve"> </w:t>
       </w:r>
       <w:r>
+        <w:rPr>
+          <w:rFonts w:asciiTheme="majorBidi" w:hAnsiTheme="majorBidi" w:cstheme="majorBidi"/>
+        </w:rPr>
         <w:t>approach</w:t>
       </w:r>
       <w:r>
+        <w:rPr>
+          <w:rFonts w:asciiTheme="majorBidi" w:hAnsiTheme="majorBidi" w:cstheme="majorBidi"/>
+        </w:rPr>
         <w:t xml:space="preserve">, nonetheless, </w:t>
       </w:r>
       <w:r>
+        <w:rPr>
+          <w:rFonts w:asciiTheme="majorBidi" w:hAnsiTheme="majorBidi" w:cstheme="majorBidi"/>
+        </w:rPr>
         <w:t xml:space="preserve">attempts to encode features from </w:t>
       </w:r>
       <w:r>
+        <w:rPr>
+          <w:rFonts w:asciiTheme="majorBidi" w:hAnsiTheme="majorBidi" w:cstheme="majorBidi"/>
+        </w:rPr>
         <w:t xml:space="preserve">both </w:t>
       </w:r>
       <w:r>
+        <w:rPr>
+          <w:rFonts w:asciiTheme="majorBidi" w:hAnsiTheme="majorBidi" w:cstheme="majorBidi"/>
+        </w:rPr>
         <w:t>context and semantics, focusing more on style rather than semantics</w:t>
       </w:r>
       <w:r>
+        <w:rPr>
+          <w:rFonts w:asciiTheme="majorBidi" w:hAnsiTheme="majorBidi" w:cstheme="majorBidi"/>
+        </w:rPr>
         <w:t xml:space="preserve"> alone</w:t>
       </w:r>
       <w:r>
+        <w:rPr>
+          <w:rFonts w:asciiTheme="majorBidi" w:hAnsiTheme="majorBidi" w:cstheme="majorBidi"/>
+        </w:rPr>
         <w:t xml:space="preserve">, which </w:t>
       </w:r>
       <w:r>
+        <w:rPr>
+          <w:rFonts w:asciiTheme="majorBidi" w:hAnsiTheme="majorBidi" w:cstheme="majorBidi"/>
+        </w:rPr>
         <w:t>creates what</w:t>
       </w:r>
       <w:r>
+        <w:rPr>
+          <w:rFonts w:asciiTheme="majorBidi" w:hAnsiTheme="majorBidi" w:cstheme="majorBidi"/>
+        </w:rPr>
         <w:t xml:space="preserve"> </w:t>
       </w:r>
       <w:r>
+        <w:rPr>
+          <w:rFonts w:asciiTheme="majorBidi" w:hAnsiTheme="majorBidi" w:cstheme="majorBidi"/>
+        </w:rPr>
         <w:t>is called</w:t>
       </w:r>
       <w:r>
+        <w:rPr>
+          <w:rFonts w:asciiTheme="majorBidi" w:hAnsiTheme="majorBidi" w:cstheme="majorBidi"/>
+        </w:rPr>
         <w:t xml:space="preserve">, </w:t>
       </w:r>
       <w:r>
+        <w:rPr>
+          <w:rFonts w:asciiTheme="majorBidi" w:hAnsiTheme="majorBidi" w:cstheme="majorBidi"/>
+        </w:rPr>
         <w:t>in this article</w:t>
       </w:r>
       <w:r>
+        <w:rPr>
+          <w:rFonts w:asciiTheme="majorBidi" w:hAnsiTheme="majorBidi" w:cstheme="majorBidi"/>
+        </w:rPr>
         <w:t xml:space="preserve">, </w:t>
       </w:r>
       <w:r>
         <w:rPr>
+          <w:rFonts w:asciiTheme="majorBidi" w:hAnsiTheme="majorBidi" w:cstheme="majorBidi"/>
           <w:b/>
           <w:bCs/>
         </w:rPr>
@@ -1155,78 +1381,148 @@
       </w:r>
       <w:r>
         <w:rPr>
+          <w:rFonts w:asciiTheme="majorBidi" w:hAnsiTheme="majorBidi" w:cstheme="majorBidi"/>
           <w:b/>
           <w:bCs/>
         </w:rPr>
         <w:t>s</w:t>
       </w:r>
       <w:r>
+        <w:rPr>
+          <w:rFonts w:asciiTheme="majorBidi" w:hAnsiTheme="majorBidi" w:cstheme="majorBidi"/>
+        </w:rPr>
         <w:t>.</w:t>
       </w:r>
       <w:r>
+        <w:rPr>
+          <w:rFonts w:asciiTheme="majorBidi" w:hAnsiTheme="majorBidi" w:cstheme="majorBidi"/>
+        </w:rPr>
         <w:t xml:space="preserve"> PART</w:t>
       </w:r>
       <w:r>
+        <w:rPr>
+          <w:rFonts w:asciiTheme="majorBidi" w:hAnsiTheme="majorBidi" w:cstheme="majorBidi"/>
+        </w:rPr>
         <w:t>:</w:t>
       </w:r>
       <w:r>
+        <w:rPr>
+          <w:rFonts w:asciiTheme="majorBidi" w:hAnsiTheme="majorBidi" w:cstheme="majorBidi"/>
+        </w:rPr>
         <w:t xml:space="preserve"> </w:t>
       </w:r>
       <w:r>
+        <w:rPr>
+          <w:rFonts w:asciiTheme="majorBidi" w:hAnsiTheme="majorBidi" w:cstheme="majorBidi"/>
+        </w:rPr>
         <w:t xml:space="preserve">contrastively </w:t>
       </w:r>
       <w:r>
+        <w:rPr>
+          <w:rFonts w:asciiTheme="majorBidi" w:hAnsiTheme="majorBidi" w:cstheme="majorBidi"/>
+        </w:rPr>
         <w:t>Pre-</w:t>
       </w:r>
       <w:r>
+        <w:rPr>
+          <w:rFonts w:asciiTheme="majorBidi" w:hAnsiTheme="majorBidi" w:cstheme="majorBidi"/>
+        </w:rPr>
         <w:t>T</w:t>
       </w:r>
       <w:r>
+        <w:rPr>
+          <w:rFonts w:asciiTheme="majorBidi" w:hAnsiTheme="majorBidi" w:cstheme="majorBidi"/>
+        </w:rPr>
         <w:t xml:space="preserve">rained </w:t>
       </w:r>
       <w:r>
+        <w:rPr>
+          <w:rFonts w:asciiTheme="majorBidi" w:hAnsiTheme="majorBidi" w:cstheme="majorBidi"/>
+        </w:rPr>
         <w:t>A</w:t>
       </w:r>
       <w:r>
+        <w:rPr>
+          <w:rFonts w:asciiTheme="majorBidi" w:hAnsiTheme="majorBidi" w:cstheme="majorBidi"/>
+        </w:rPr>
         <w:t xml:space="preserve">uthorship </w:t>
       </w:r>
       <w:r>
+        <w:rPr>
+          <w:rFonts w:asciiTheme="majorBidi" w:hAnsiTheme="majorBidi" w:cstheme="majorBidi"/>
+        </w:rPr>
         <w:t>T</w:t>
       </w:r>
       <w:r>
+        <w:rPr>
+          <w:rFonts w:asciiTheme="majorBidi" w:hAnsiTheme="majorBidi" w:cstheme="majorBidi"/>
+        </w:rPr>
         <w:t xml:space="preserve">ransformer </w:t>
       </w:r>
       <w:r>
+        <w:rPr>
+          <w:rFonts w:asciiTheme="majorBidi" w:hAnsiTheme="majorBidi" w:cstheme="majorBidi"/>
+        </w:rPr>
         <w:t>uses zero shot generalization capabilities</w:t>
       </w:r>
       <w:r>
+        <w:rPr>
+          <w:rFonts w:asciiTheme="majorBidi" w:hAnsiTheme="majorBidi" w:cstheme="majorBidi"/>
+        </w:rPr>
         <w:t xml:space="preserve"> in authorship identification</w:t>
       </w:r>
       <w:r>
+        <w:rPr>
+          <w:rFonts w:asciiTheme="majorBidi" w:hAnsiTheme="majorBidi" w:cstheme="majorBidi"/>
+        </w:rPr>
         <w:t xml:space="preserve"> to compute au</w:t>
       </w:r>
       <w:r>
+        <w:rPr>
+          <w:rFonts w:asciiTheme="majorBidi" w:hAnsiTheme="majorBidi" w:cstheme="majorBidi"/>
+        </w:rPr>
         <w:t>thorship embedding</w:t>
       </w:r>
       <w:r>
+        <w:rPr>
+          <w:rFonts w:asciiTheme="majorBidi" w:hAnsiTheme="majorBidi" w:cstheme="majorBidi"/>
+        </w:rPr>
         <w:t xml:space="preserve">s </w:t>
       </w:r>
       <w:r>
+        <w:rPr>
+          <w:rFonts w:asciiTheme="majorBidi" w:hAnsiTheme="majorBidi" w:cstheme="majorBidi"/>
+        </w:rPr>
         <w:t>with the assistance of the state-of-the-art contextual based models.</w:t>
       </w:r>
       <w:r>
+        <w:rPr>
+          <w:rFonts w:asciiTheme="majorBidi" w:hAnsiTheme="majorBidi" w:cstheme="majorBidi"/>
+        </w:rPr>
         <w:t xml:space="preserve"> Analyzing </w:t>
       </w:r>
       <w:r>
+        <w:rPr>
+          <w:rFonts w:asciiTheme="majorBidi" w:hAnsiTheme="majorBidi" w:cstheme="majorBidi"/>
+        </w:rPr>
         <w:t xml:space="preserve">those </w:t>
       </w:r>
       <w:r>
+        <w:rPr>
+          <w:rFonts w:asciiTheme="majorBidi" w:hAnsiTheme="majorBidi" w:cstheme="majorBidi"/>
+        </w:rPr>
         <w:t>attribution can contribute to several fields such as forensics, social networks analysis, identifying fake news or profiles</w:t>
       </w:r>
       <w:r>
+        <w:rPr>
+          <w:rFonts w:asciiTheme="majorBidi" w:hAnsiTheme="majorBidi" w:cstheme="majorBidi"/>
+        </w:rPr>
         <w:t xml:space="preserve"> and more.</w:t>
       </w:r>
       <w:r>
+        <w:rPr>
+          <w:rFonts w:asciiTheme="majorBidi" w:hAnsiTheme="majorBidi" w:cstheme="majorBidi"/>
+        </w:rPr>
         <w:br/>
       </w:r>
     </w:p>
@@ -1283,7 +1579,7 @@
       <w:pPr>
         <w:pStyle w:val="1"/>
       </w:pPr>
-      <w:bookmarkStart w:id="1" w:name="_Toc121159835"/>
+      <w:bookmarkStart w:id="1" w:name="_Toc121275202"/>
       <w:r>
         <w:lastRenderedPageBreak/>
         <w:t xml:space="preserve">2. </w:t>
@@ -1296,56 +1592,89 @@
     <w:p>
       <w:pPr>
         <w:bidi w:val="0"/>
+        <w:rPr>
+          <w:rFonts w:asciiTheme="majorBidi" w:hAnsiTheme="majorBidi" w:cstheme="majorBidi"/>
+        </w:rPr>
       </w:pPr>
       <w:r>
         <w:tab/>
       </w:r>
       <w:r>
-        <w:t>Authorship identification of handwritten documents started approximately in the late 19</w:t>
-      </w:r>
-      <w:r>
-        <w:rPr>
-          <w:vertAlign w:val="superscript"/>
-        </w:rPr>
-        <w:t>th</w:t>
-      </w:r>
-      <w:r>
-        <w:t xml:space="preserve"> </w:t>
-      </w:r>
-      <w:r>
+        <w:rPr>
+          <w:rFonts w:asciiTheme="majorBidi" w:hAnsiTheme="majorBidi" w:cstheme="majorBidi"/>
+        </w:rPr>
+        <w:t xml:space="preserve">Authorship identification of handwritten documents started approximately in the late 19th </w:t>
+      </w:r>
+      <w:r>
+        <w:rPr>
+          <w:rFonts w:asciiTheme="majorBidi" w:hAnsiTheme="majorBidi" w:cstheme="majorBidi"/>
+        </w:rPr>
         <w:t>century;</w:t>
       </w:r>
       <w:r>
+        <w:rPr>
+          <w:rFonts w:asciiTheme="majorBidi" w:hAnsiTheme="majorBidi" w:cstheme="majorBidi"/>
+        </w:rPr>
         <w:t xml:space="preserve"> however most textual data is digital. </w:t>
       </w:r>
       <w:r>
+        <w:rPr>
+          <w:rFonts w:asciiTheme="majorBidi" w:hAnsiTheme="majorBidi" w:cstheme="majorBidi"/>
+        </w:rPr>
         <w:t xml:space="preserve"> Typically, the input for AA models is a set of </w:t>
       </w:r>
       <w:r>
+        <w:rPr>
+          <w:rFonts w:asciiTheme="majorBidi" w:hAnsiTheme="majorBidi" w:cstheme="majorBidi"/>
+        </w:rPr>
         <w:t>candidates</w:t>
       </w:r>
       <w:r>
+        <w:rPr>
+          <w:rFonts w:asciiTheme="majorBidi" w:hAnsiTheme="majorBidi" w:cstheme="majorBidi"/>
+        </w:rPr>
         <w:t xml:space="preserve"> and number of texts for each </w:t>
       </w:r>
       <w:r>
+        <w:rPr>
+          <w:rFonts w:asciiTheme="majorBidi" w:hAnsiTheme="majorBidi" w:cstheme="majorBidi"/>
+        </w:rPr>
         <w:t>candidate</w:t>
       </w:r>
       <w:r>
+        <w:rPr>
+          <w:rFonts w:asciiTheme="majorBidi" w:hAnsiTheme="majorBidi" w:cstheme="majorBidi"/>
+        </w:rPr>
         <w:t xml:space="preserve">. The objective is to assign text to one of the </w:t>
       </w:r>
       <w:r>
+        <w:rPr>
+          <w:rFonts w:asciiTheme="majorBidi" w:hAnsiTheme="majorBidi" w:cstheme="majorBidi"/>
+        </w:rPr>
         <w:t>candidates</w:t>
       </w:r>
       <w:r>
+        <w:rPr>
+          <w:rFonts w:asciiTheme="majorBidi" w:hAnsiTheme="majorBidi" w:cstheme="majorBidi"/>
+        </w:rPr>
         <w:t xml:space="preserve">. AA is divided to three </w:t>
       </w:r>
       <w:r>
+        <w:rPr>
+          <w:rFonts w:asciiTheme="majorBidi" w:hAnsiTheme="majorBidi" w:cstheme="majorBidi"/>
+        </w:rPr>
         <w:t>forms</w:t>
       </w:r>
       <w:r>
+        <w:rPr>
+          <w:rFonts w:asciiTheme="majorBidi" w:hAnsiTheme="majorBidi" w:cstheme="majorBidi"/>
+        </w:rPr>
         <w:t xml:space="preserve">. First, closed-set attribution, where the true author of a given text </w:t>
       </w:r>
       <w:r>
+        <w:rPr>
+          <w:rFonts w:asciiTheme="majorBidi" w:hAnsiTheme="majorBidi" w:cstheme="majorBidi"/>
+        </w:rPr>
         <w:t>must be included in the set of suspects. Second, open-set attribution, where the true author of a given text could be excluded from the set of candidates. The third approach, the author verification where there is only one candidate author.</w:t>
       </w:r>
     </w:p>
@@ -1361,65 +1690,109 @@
         </w:rPr>
       </w:pPr>
       <w:r>
+        <w:rPr>
+          <w:rFonts w:asciiTheme="majorBidi" w:hAnsiTheme="majorBidi" w:cstheme="majorBidi"/>
+        </w:rPr>
         <w:t xml:space="preserve">In real life scenarios, </w:t>
       </w:r>
       <w:r>
+        <w:rPr>
+          <w:rFonts w:asciiTheme="majorBidi" w:hAnsiTheme="majorBidi" w:cstheme="majorBidi"/>
+        </w:rPr>
         <w:t xml:space="preserve">the training set of texts and the test set of texts may </w:t>
       </w:r>
       <w:r>
+        <w:rPr>
+          <w:rFonts w:asciiTheme="majorBidi" w:hAnsiTheme="majorBidi" w:cstheme="majorBidi"/>
+        </w:rPr>
         <w:t xml:space="preserve">be </w:t>
       </w:r>
       <w:r>
+        <w:rPr>
+          <w:rFonts w:asciiTheme="majorBidi" w:hAnsiTheme="majorBidi" w:cstheme="majorBidi"/>
+        </w:rPr>
         <w:t>differed</w:t>
       </w:r>
       <w:r>
+        <w:rPr>
+          <w:rFonts w:asciiTheme="majorBidi" w:hAnsiTheme="majorBidi" w:cstheme="majorBidi"/>
+        </w:rPr>
         <w:t xml:space="preserve"> in the topic</w:t>
       </w:r>
       <w:r>
+        <w:rPr>
+          <w:rFonts w:asciiTheme="majorBidi" w:hAnsiTheme="majorBidi" w:cstheme="majorBidi"/>
+        </w:rPr>
         <w:t xml:space="preserve"> and genre. </w:t>
       </w:r>
       <w:r>
+        <w:rPr>
+          <w:rFonts w:asciiTheme="majorBidi" w:hAnsiTheme="majorBidi" w:cstheme="majorBidi"/>
+        </w:rPr>
         <w:t>Th</w:t>
       </w:r>
       <w:r>
-        <w:t xml:space="preserve">ose situations are examined in the Cross-Domain AA. Most of the previous works in AA focus on the closed-set AA. Nevertheless, the </w:t>
-      </w:r>
-      <w:r>
-        <w:rPr>
-          <w:b/>
-          <w:bCs/>
-        </w:rPr>
-        <w:t xml:space="preserve">authorship embedding, </w:t>
-      </w:r>
-      <w:r>
-        <w:t>that is presented in this paper</w:t>
-      </w:r>
-      <w:r>
+        <w:rPr>
+          <w:rFonts w:asciiTheme="majorBidi" w:hAnsiTheme="majorBidi" w:cstheme="majorBidi"/>
+        </w:rPr>
+        <w:t>ose situations are examined in the Cross-Domain AA. Most of the previous works in AA focus on the closed-set AA. Nevertheless, the authorship embedding, that is presented in this paper</w:t>
+      </w:r>
+      <w:r>
+        <w:rPr>
+          <w:rFonts w:asciiTheme="majorBidi" w:hAnsiTheme="majorBidi" w:cstheme="majorBidi"/>
+        </w:rPr>
         <w:t>, is calculated with zero-shot generalization capabilities</w:t>
       </w:r>
       <w:r>
+        <w:rPr>
+          <w:rFonts w:asciiTheme="majorBidi" w:hAnsiTheme="majorBidi" w:cstheme="majorBidi"/>
+        </w:rPr>
         <w:t xml:space="preserve"> in authorship identification</w:t>
       </w:r>
       <w:r>
+        <w:rPr>
+          <w:rFonts w:asciiTheme="majorBidi" w:hAnsiTheme="majorBidi" w:cstheme="majorBidi"/>
+        </w:rPr>
         <w:t>, namely, open-set AA form.</w:t>
       </w:r>
       <w:r>
+        <w:rPr>
+          <w:rFonts w:asciiTheme="majorBidi" w:hAnsiTheme="majorBidi" w:cstheme="majorBidi"/>
+        </w:rPr>
         <w:t xml:space="preserve"> In this case, the model gets </w:t>
       </w:r>
       <w:r>
+        <w:rPr>
+          <w:rFonts w:asciiTheme="majorBidi" w:hAnsiTheme="majorBidi" w:cstheme="majorBidi"/>
+        </w:rPr>
         <w:t>test set of texts, from both new and known authors, topics, genre</w:t>
       </w:r>
       <w:r>
+        <w:rPr>
+          <w:rFonts w:asciiTheme="majorBidi" w:hAnsiTheme="majorBidi" w:cstheme="majorBidi"/>
+        </w:rPr>
         <w:t>s</w:t>
       </w:r>
       <w:r>
+        <w:rPr>
+          <w:rFonts w:asciiTheme="majorBidi" w:hAnsiTheme="majorBidi" w:cstheme="majorBidi"/>
+        </w:rPr>
         <w:t>,</w:t>
       </w:r>
       <w:r>
+        <w:rPr>
+          <w:rFonts w:asciiTheme="majorBidi" w:hAnsiTheme="majorBidi" w:cstheme="majorBidi"/>
+        </w:rPr>
         <w:t xml:space="preserve"> </w:t>
       </w:r>
       <w:r>
-        <w:t xml:space="preserve">etc.  </w:t>
+        <w:rPr>
+          <w:rFonts w:asciiTheme="majorBidi" w:hAnsiTheme="majorBidi" w:cstheme="majorBidi"/>
+        </w:rPr>
+        <w:t>etc.</w:t>
+      </w:r>
+      <w:r>
+        <w:t xml:space="preserve">  </w:t>
       </w:r>
       <w:r>
         <w:t xml:space="preserve"> </w:t>
@@ -1432,7 +1805,7 @@
       <w:pPr>
         <w:pStyle w:val="1"/>
       </w:pPr>
-      <w:bookmarkStart w:id="2" w:name="_Toc121159836"/>
+      <w:bookmarkStart w:id="2" w:name="_Toc121275203"/>
       <w:r>
         <w:lastRenderedPageBreak/>
         <w:t xml:space="preserve">3. </w:t>
@@ -1454,7 +1827,7 @@
       <w:pPr>
         <w:pStyle w:val="2"/>
       </w:pPr>
-      <w:bookmarkStart w:id="3" w:name="_Toc121159837"/>
+      <w:bookmarkStart w:id="3" w:name="_Toc121275204"/>
       <w:r>
         <w:t xml:space="preserve">3.1 </w:t>
       </w:r>
@@ -1485,13 +1858,7 @@
         <w:rPr>
           <w:rFonts w:asciiTheme="majorBidi" w:hAnsiTheme="majorBidi" w:cstheme="majorBidi"/>
         </w:rPr>
-        <w:t>B</w:t>
-      </w:r>
-      <w:r>
-        <w:rPr>
-          <w:rFonts w:asciiTheme="majorBidi" w:hAnsiTheme="majorBidi" w:cstheme="majorBidi"/>
-        </w:rPr>
-        <w:t>efore using the data for analysis or prediction, processing the data is important</w:t>
+        <w:t>Before using the data for analysis or prediction, processing the data is important</w:t>
       </w:r>
       <w:r>
         <w:rPr>
@@ -1504,39 +1871,7 @@
         <w:rPr>
           <w:rFonts w:asciiTheme="majorBidi" w:hAnsiTheme="majorBidi" w:cstheme="majorBidi"/>
         </w:rPr>
-        <w:t xml:space="preserve"> </w:t>
-      </w:r>
-      <w:proofErr w:type="gramStart"/>
-      <w:r>
-        <w:rPr>
-          <w:rFonts w:asciiTheme="majorBidi" w:hAnsiTheme="majorBidi" w:cstheme="majorBidi"/>
-        </w:rPr>
-        <w:t>In order t</w:t>
-      </w:r>
-      <w:r>
-        <w:rPr>
-          <w:rFonts w:asciiTheme="majorBidi" w:hAnsiTheme="majorBidi" w:cstheme="majorBidi"/>
-        </w:rPr>
-        <w:t>o</w:t>
-      </w:r>
-      <w:proofErr w:type="gramEnd"/>
-      <w:r>
-        <w:rPr>
-          <w:rFonts w:asciiTheme="majorBidi" w:hAnsiTheme="majorBidi" w:cstheme="majorBidi"/>
-        </w:rPr>
-        <w:t xml:space="preserve"> prepare the text data for the model building we perform text preprocessing.</w:t>
-      </w:r>
-      <w:r>
-        <w:rPr>
-          <w:rFonts w:asciiTheme="majorBidi" w:hAnsiTheme="majorBidi" w:cstheme="majorBidi"/>
-        </w:rPr>
-        <w:t xml:space="preserve"> </w:t>
-      </w:r>
-      <w:r>
-        <w:rPr>
-          <w:rFonts w:asciiTheme="majorBidi" w:hAnsiTheme="majorBidi" w:cstheme="majorBidi"/>
-        </w:rPr>
-        <w:t>Some of the preprocessing steps are</w:t>
+        <w:t xml:space="preserve"> In order to prepare the text data for the model building we perform text preprocessing. Some of the preprocessing steps are</w:t>
       </w:r>
       <w:r>
         <w:rPr>
@@ -1731,25 +2066,7 @@
           <w:sz w:val="24"/>
           <w:szCs w:val="24"/>
         </w:rPr>
-        <w:t xml:space="preserve">library.  This tokenizer is based on several tokenization methods such as: White Space Tokenization, Dictionary based Tokenization, Ruled-Based Tokenization, Regular Expression Tokenization, Penn Treebank Tokenization, Spacy Tokenization, Moses Tokenization and </w:t>
-      </w:r>
-      <w:proofErr w:type="spellStart"/>
-      <w:r>
-        <w:rPr>
-          <w:rFonts w:asciiTheme="majorBidi" w:hAnsiTheme="majorBidi" w:cstheme="majorBidi"/>
-          <w:sz w:val="24"/>
-          <w:szCs w:val="24"/>
-        </w:rPr>
-        <w:t>Subword</w:t>
-      </w:r>
-      <w:proofErr w:type="spellEnd"/>
-      <w:r>
-        <w:rPr>
-          <w:rFonts w:asciiTheme="majorBidi" w:hAnsiTheme="majorBidi" w:cstheme="majorBidi"/>
-          <w:sz w:val="24"/>
-          <w:szCs w:val="24"/>
-        </w:rPr>
-        <w:t xml:space="preserve"> Tokenization.</w:t>
+        <w:t>library.  This tokenizer is based on several tokenization methods such as: White Space Tokenization, Dictionary based Tokenization, Ruled-Based Tokenization, Regular Expression Tokenization, Penn Treebank Tokenization, Spacy Tokenization, Moses Tokenization and Subword Tokenization.</w:t>
       </w:r>
     </w:p>
     <w:p>
@@ -1864,9 +2181,207 @@
           <w:sz w:val="24"/>
           <w:szCs w:val="24"/>
         </w:rPr>
-        <w:t xml:space="preserve">3.1.1 </w:t>
-      </w:r>
-      <w:r>
+        <w:t>3.1.1 Chunking</w:t>
+      </w:r>
+    </w:p>
+    <w:p>
+      <w:pPr>
+        <w:bidi w:val="0"/>
+        <w:ind w:firstLine="720"/>
+        <w:rPr>
+          <w:rFonts w:asciiTheme="majorBidi" w:hAnsiTheme="majorBidi" w:cstheme="majorBidi"/>
+          <w:sz w:val="24"/>
+          <w:szCs w:val="24"/>
+        </w:rPr>
+      </w:pPr>
+      <w:r>
+        <w:rPr>
+          <w:rFonts w:asciiTheme="majorBidi" w:hAnsiTheme="majorBidi" w:cstheme="majorBidi"/>
+          <w:sz w:val="24"/>
+          <w:szCs w:val="24"/>
+        </w:rPr>
+        <w:t>Each author document</w:t>
+      </w:r>
+      <w:r>
+        <w:rPr>
+          <w:rFonts w:asciiTheme="majorBidi" w:hAnsiTheme="majorBidi" w:cstheme="majorBidi"/>
+          <w:sz w:val="24"/>
+          <w:szCs w:val="24"/>
+        </w:rPr>
+        <w:t>s-</w:t>
+      </w:r>
+      <w:r>
+        <w:rPr>
+          <w:rFonts w:asciiTheme="majorBidi" w:hAnsiTheme="majorBidi" w:cstheme="majorBidi"/>
+          <w:sz w:val="24"/>
+          <w:szCs w:val="24"/>
+        </w:rPr>
+        <w:t>set is merged with a separator token in-between</w:t>
+      </w:r>
+      <w:r>
+        <w:rPr>
+          <w:rFonts w:asciiTheme="majorBidi" w:hAnsiTheme="majorBidi" w:cstheme="majorBidi"/>
+          <w:sz w:val="24"/>
+          <w:szCs w:val="24"/>
+        </w:rPr>
+        <w:t>, resulting in a large pre-tokenized text written entirely by this author</w:t>
+      </w:r>
+      <w:r>
+        <w:rPr>
+          <w:rFonts w:asciiTheme="majorBidi" w:hAnsiTheme="majorBidi" w:cstheme="majorBidi"/>
+          <w:sz w:val="24"/>
+          <w:szCs w:val="24"/>
+        </w:rPr>
+        <w:t xml:space="preserve">. </w:t>
+      </w:r>
+      <w:r>
+        <w:rPr>
+          <w:rFonts w:asciiTheme="majorBidi" w:hAnsiTheme="majorBidi" w:cstheme="majorBidi"/>
+          <w:sz w:val="24"/>
+          <w:szCs w:val="24"/>
+        </w:rPr>
+        <w:t xml:space="preserve">The pre-tokenized data is being split in chunks of </w:t>
+      </w:r>
+      <w:r>
+        <w:rPr>
+          <w:rFonts w:asciiTheme="majorBidi" w:hAnsiTheme="majorBidi" w:cstheme="majorBidi"/>
+          <w:sz w:val="24"/>
+          <w:szCs w:val="24"/>
+        </w:rPr>
+        <w:t>L=</w:t>
+      </w:r>
+      <w:r>
+        <w:rPr>
+          <w:rFonts w:asciiTheme="majorBidi" w:hAnsiTheme="majorBidi" w:cstheme="majorBidi"/>
+          <w:sz w:val="24"/>
+          <w:szCs w:val="24"/>
+        </w:rPr>
+        <w:t>512 tokens.</w:t>
+      </w:r>
+      <w:r>
+        <w:rPr>
+          <w:rFonts w:asciiTheme="majorBidi" w:hAnsiTheme="majorBidi" w:cstheme="majorBidi"/>
+          <w:sz w:val="24"/>
+          <w:szCs w:val="24"/>
+        </w:rPr>
+        <w:t xml:space="preserve"> If an author ends up with 2 chunks or more to his name, then each chunk is considered </w:t>
+      </w:r>
+      <w:r>
+        <w:rPr>
+          <w:rFonts w:asciiTheme="majorBidi" w:hAnsiTheme="majorBidi" w:cstheme="majorBidi"/>
+          <w:sz w:val="24"/>
+          <w:szCs w:val="24"/>
+        </w:rPr>
+        <w:t xml:space="preserve">separately </w:t>
+      </w:r>
+      <w:r>
+        <w:rPr>
+          <w:rFonts w:asciiTheme="majorBidi" w:hAnsiTheme="majorBidi" w:cstheme="majorBidi"/>
+          <w:sz w:val="24"/>
+          <w:szCs w:val="24"/>
+        </w:rPr>
+        <w:t>for training.</w:t>
+      </w:r>
+      <w:r>
+        <w:rPr>
+          <w:rFonts w:asciiTheme="majorBidi" w:hAnsiTheme="majorBidi" w:cstheme="majorBidi"/>
+          <w:sz w:val="24"/>
+          <w:szCs w:val="24"/>
+        </w:rPr>
+        <w:br/>
+      </w:r>
+      <w:r>
+        <w:rPr>
+          <w:rFonts w:asciiTheme="majorBidi" w:hAnsiTheme="majorBidi" w:cstheme="majorBidi"/>
+          <w:sz w:val="24"/>
+          <w:szCs w:val="24"/>
+        </w:rPr>
+        <w:br/>
+      </w:r>
+      <w:r>
+        <w:rPr>
+          <w:rFonts w:asciiTheme="majorBidi" w:hAnsiTheme="majorBidi" w:cstheme="majorBidi"/>
+          <w:sz w:val="24"/>
+          <w:szCs w:val="24"/>
+        </w:rPr>
+        <w:t>The first and last chunk of every book</w:t>
+      </w:r>
+      <w:r>
+        <w:rPr>
+          <w:rFonts w:asciiTheme="majorBidi" w:hAnsiTheme="majorBidi" w:cstheme="majorBidi"/>
+          <w:sz w:val="24"/>
+          <w:szCs w:val="24"/>
+        </w:rPr>
+        <w:t xml:space="preserve"> from the </w:t>
+      </w:r>
+      <w:r>
+        <w:rPr>
+          <w:rFonts w:asciiTheme="majorBidi" w:hAnsiTheme="majorBidi" w:cstheme="majorBidi"/>
+          <w:sz w:val="24"/>
+          <w:szCs w:val="24"/>
+        </w:rPr>
+        <w:t>Standardized Gutenberg</w:t>
+      </w:r>
+      <w:r>
+        <w:rPr>
+          <w:rFonts w:asciiTheme="majorBidi" w:hAnsiTheme="majorBidi" w:cstheme="majorBidi"/>
+          <w:sz w:val="24"/>
+          <w:szCs w:val="24"/>
+        </w:rPr>
+        <w:t xml:space="preserve"> database</w:t>
+      </w:r>
+      <w:r>
+        <w:rPr>
+          <w:rFonts w:asciiTheme="majorBidi" w:hAnsiTheme="majorBidi" w:cstheme="majorBidi"/>
+          <w:sz w:val="24"/>
+          <w:szCs w:val="24"/>
+        </w:rPr>
+        <w:t xml:space="preserve"> is being dropped out, because of the identifying information about the author and the book they</w:t>
+      </w:r>
+      <w:r>
+        <w:rPr>
+          <w:rFonts w:asciiTheme="majorBidi" w:hAnsiTheme="majorBidi" w:cstheme="majorBidi"/>
+          <w:sz w:val="24"/>
+          <w:szCs w:val="24"/>
+        </w:rPr>
+        <w:t xml:space="preserve"> usually</w:t>
+      </w:r>
+      <w:r>
+        <w:rPr>
+          <w:rFonts w:asciiTheme="majorBidi" w:hAnsiTheme="majorBidi" w:cstheme="majorBidi"/>
+          <w:sz w:val="24"/>
+          <w:szCs w:val="24"/>
+        </w:rPr>
+        <w:t xml:space="preserve"> contain. </w:t>
+      </w:r>
+      <w:r>
+        <w:rPr>
+          <w:rFonts w:asciiTheme="majorBidi" w:hAnsiTheme="majorBidi" w:cstheme="majorBidi"/>
+          <w:sz w:val="24"/>
+          <w:szCs w:val="24"/>
+        </w:rPr>
+        <w:t xml:space="preserve">As well as the </w:t>
+      </w:r>
+      <w:r>
+        <w:rPr>
+          <w:rFonts w:asciiTheme="majorBidi" w:hAnsiTheme="majorBidi" w:cstheme="majorBidi"/>
+          <w:sz w:val="24"/>
+          <w:szCs w:val="24"/>
+        </w:rPr>
+        <w:t>Email headers and footers</w:t>
+      </w:r>
+      <w:r>
+        <w:rPr>
+          <w:rFonts w:asciiTheme="majorBidi" w:hAnsiTheme="majorBidi" w:cstheme="majorBidi"/>
+          <w:sz w:val="24"/>
+          <w:szCs w:val="24"/>
+        </w:rPr>
+        <w:t xml:space="preserve"> from the Emails on the Enron mails database.</w:t>
+      </w:r>
+    </w:p>
+    <w:p>
+      <w:pPr>
+        <w:bidi w:val="0"/>
         <w:rPr>
           <w:rFonts w:asciiTheme="majorBidi" w:hAnsiTheme="majorBidi" w:cstheme="majorBidi"/>
           <w:b/>
@@ -1874,7 +2389,36 @@
           <w:sz w:val="24"/>
           <w:szCs w:val="24"/>
         </w:rPr>
-        <w:t>Chunking</w:t>
+      </w:pPr>
+      <w:r>
+        <w:rPr>
+          <w:rFonts w:asciiTheme="majorBidi" w:hAnsiTheme="majorBidi" w:cstheme="majorBidi"/>
+          <w:b/>
+          <w:bCs/>
+          <w:sz w:val="24"/>
+          <w:szCs w:val="24"/>
+        </w:rPr>
+        <w:t>3.1.2</w:t>
+      </w:r>
+      <w:r>
+        <w:rPr>
+          <w:rFonts w:asciiTheme="majorBidi" w:hAnsiTheme="majorBidi" w:cstheme="majorBidi"/>
+          <w:b/>
+          <w:bCs/>
+          <w:sz w:val="24"/>
+          <w:szCs w:val="24"/>
+        </w:rPr>
+        <w:t xml:space="preserve"> </w:t>
+      </w:r>
+      <w:r>
+        <w:rPr>
+          <w:rFonts w:asciiTheme="majorBidi" w:hAnsiTheme="majorBidi" w:cstheme="majorBidi"/>
+          <w:b/>
+          <w:bCs/>
+          <w:sz w:val="24"/>
+          <w:szCs w:val="24"/>
+        </w:rPr>
+        <w:t>Tokenization</w:t>
       </w:r>
     </w:p>
     <w:p>
@@ -1893,298 +2437,7 @@
           <w:sz w:val="24"/>
           <w:szCs w:val="24"/>
         </w:rPr>
-        <w:t>Each author document</w:t>
-      </w:r>
-      <w:r>
-        <w:rPr>
-          <w:rFonts w:asciiTheme="majorBidi" w:hAnsiTheme="majorBidi" w:cstheme="majorBidi"/>
-          <w:sz w:val="24"/>
-          <w:szCs w:val="24"/>
-        </w:rPr>
-        <w:t>s-</w:t>
-      </w:r>
-      <w:r>
-        <w:rPr>
-          <w:rFonts w:asciiTheme="majorBidi" w:hAnsiTheme="majorBidi" w:cstheme="majorBidi"/>
-          <w:sz w:val="24"/>
-          <w:szCs w:val="24"/>
-        </w:rPr>
-        <w:t>set is merged with a separator token in-between</w:t>
-      </w:r>
-      <w:r>
-        <w:rPr>
-          <w:rFonts w:asciiTheme="majorBidi" w:hAnsiTheme="majorBidi" w:cstheme="majorBidi"/>
-          <w:sz w:val="24"/>
-          <w:szCs w:val="24"/>
-        </w:rPr>
-        <w:t>, resulting in a large pre-tokenized text written entirely by this author</w:t>
-      </w:r>
-      <w:r>
-        <w:rPr>
-          <w:rFonts w:asciiTheme="majorBidi" w:hAnsiTheme="majorBidi" w:cstheme="majorBidi"/>
-          <w:sz w:val="24"/>
-          <w:szCs w:val="24"/>
-        </w:rPr>
-        <w:t xml:space="preserve">. </w:t>
-      </w:r>
-      <w:r>
-        <w:rPr>
-          <w:rFonts w:asciiTheme="majorBidi" w:hAnsiTheme="majorBidi" w:cstheme="majorBidi"/>
-          <w:sz w:val="24"/>
-          <w:szCs w:val="24"/>
-        </w:rPr>
-        <w:t xml:space="preserve">The pre-tokenized data is being split in chunks of </w:t>
-      </w:r>
-      <w:r>
-        <w:rPr>
-          <w:rFonts w:asciiTheme="majorBidi" w:hAnsiTheme="majorBidi" w:cstheme="majorBidi"/>
-          <w:sz w:val="24"/>
-          <w:szCs w:val="24"/>
-        </w:rPr>
-        <w:t>L=</w:t>
-      </w:r>
-      <w:r>
-        <w:rPr>
-          <w:rFonts w:asciiTheme="majorBidi" w:hAnsiTheme="majorBidi" w:cstheme="majorBidi"/>
-          <w:sz w:val="24"/>
-          <w:szCs w:val="24"/>
-        </w:rPr>
-        <w:t>512 tokens.</w:t>
-      </w:r>
-      <w:r>
-        <w:rPr>
-          <w:rFonts w:asciiTheme="majorBidi" w:hAnsiTheme="majorBidi" w:cstheme="majorBidi"/>
-          <w:sz w:val="24"/>
-          <w:szCs w:val="24"/>
-        </w:rPr>
-        <w:t xml:space="preserve"> If an author ends up with 2 chunks or more to his name, then each chunk is considered </w:t>
-      </w:r>
-      <w:r>
-        <w:rPr>
-          <w:rFonts w:asciiTheme="majorBidi" w:hAnsiTheme="majorBidi" w:cstheme="majorBidi"/>
-          <w:sz w:val="24"/>
-          <w:szCs w:val="24"/>
-        </w:rPr>
-        <w:t xml:space="preserve">separately </w:t>
-      </w:r>
-      <w:r>
-        <w:rPr>
-          <w:rFonts w:asciiTheme="majorBidi" w:hAnsiTheme="majorBidi" w:cstheme="majorBidi"/>
-          <w:sz w:val="24"/>
-          <w:szCs w:val="24"/>
-        </w:rPr>
-        <w:t>for training.</w:t>
-      </w:r>
-      <w:r>
-        <w:rPr>
-          <w:rFonts w:asciiTheme="majorBidi" w:hAnsiTheme="majorBidi" w:cstheme="majorBidi"/>
-          <w:sz w:val="24"/>
-          <w:szCs w:val="24"/>
-        </w:rPr>
-        <w:br/>
-      </w:r>
-      <w:r>
-        <w:rPr>
-          <w:rFonts w:asciiTheme="majorBidi" w:hAnsiTheme="majorBidi" w:cstheme="majorBidi"/>
-          <w:sz w:val="24"/>
-          <w:szCs w:val="24"/>
-        </w:rPr>
-        <w:br/>
-      </w:r>
-      <w:r>
-        <w:rPr>
-          <w:rFonts w:asciiTheme="majorBidi" w:hAnsiTheme="majorBidi" w:cstheme="majorBidi"/>
-          <w:sz w:val="24"/>
-          <w:szCs w:val="24"/>
-        </w:rPr>
-        <w:t>The first and last chunk of every book</w:t>
-      </w:r>
-      <w:r>
-        <w:rPr>
-          <w:rFonts w:asciiTheme="majorBidi" w:hAnsiTheme="majorBidi" w:cstheme="majorBidi"/>
-          <w:sz w:val="24"/>
-          <w:szCs w:val="24"/>
-        </w:rPr>
-        <w:t xml:space="preserve"> from the </w:t>
-      </w:r>
-      <w:r>
-        <w:rPr>
-          <w:rFonts w:asciiTheme="majorBidi" w:hAnsiTheme="majorBidi" w:cstheme="majorBidi"/>
-          <w:sz w:val="24"/>
-          <w:szCs w:val="24"/>
-        </w:rPr>
-        <w:t>Standardized Gutenberg</w:t>
-      </w:r>
-      <w:r>
-        <w:rPr>
-          <w:rFonts w:asciiTheme="majorBidi" w:hAnsiTheme="majorBidi" w:cstheme="majorBidi"/>
-          <w:sz w:val="24"/>
-          <w:szCs w:val="24"/>
-        </w:rPr>
-        <w:t xml:space="preserve"> database</w:t>
-      </w:r>
-      <w:r>
-        <w:rPr>
-          <w:rFonts w:asciiTheme="majorBidi" w:hAnsiTheme="majorBidi" w:cstheme="majorBidi"/>
-          <w:sz w:val="24"/>
-          <w:szCs w:val="24"/>
-        </w:rPr>
-        <w:t xml:space="preserve"> is being dropped out, because of the identifying information about the author and the book they</w:t>
-      </w:r>
-      <w:r>
-        <w:rPr>
-          <w:rFonts w:asciiTheme="majorBidi" w:hAnsiTheme="majorBidi" w:cstheme="majorBidi"/>
-          <w:sz w:val="24"/>
-          <w:szCs w:val="24"/>
-        </w:rPr>
-        <w:t xml:space="preserve"> usually</w:t>
-      </w:r>
-      <w:r>
-        <w:rPr>
-          <w:rFonts w:asciiTheme="majorBidi" w:hAnsiTheme="majorBidi" w:cstheme="majorBidi"/>
-          <w:sz w:val="24"/>
-          <w:szCs w:val="24"/>
-        </w:rPr>
-        <w:t xml:space="preserve"> contain. </w:t>
-      </w:r>
-      <w:r>
-        <w:rPr>
-          <w:rFonts w:asciiTheme="majorBidi" w:hAnsiTheme="majorBidi" w:cstheme="majorBidi"/>
-          <w:sz w:val="24"/>
-          <w:szCs w:val="24"/>
-        </w:rPr>
-        <w:t xml:space="preserve">As well as the </w:t>
-      </w:r>
-      <w:r>
-        <w:rPr>
-          <w:rFonts w:asciiTheme="majorBidi" w:hAnsiTheme="majorBidi" w:cstheme="majorBidi"/>
-          <w:sz w:val="24"/>
-          <w:szCs w:val="24"/>
-        </w:rPr>
-        <w:t>Email headers and footers</w:t>
-      </w:r>
-      <w:r>
-        <w:rPr>
-          <w:rFonts w:asciiTheme="majorBidi" w:hAnsiTheme="majorBidi" w:cstheme="majorBidi"/>
-          <w:sz w:val="24"/>
-          <w:szCs w:val="24"/>
-        </w:rPr>
-        <w:t xml:space="preserve"> from the Emails on the Enron mails database.</w:t>
-      </w:r>
-    </w:p>
-    <w:p>
-      <w:pPr>
-        <w:bidi w:val="0"/>
-        <w:rPr>
-          <w:rFonts w:asciiTheme="majorBidi" w:hAnsiTheme="majorBidi" w:cstheme="majorBidi"/>
-          <w:b/>
-          <w:bCs/>
-          <w:sz w:val="24"/>
-          <w:szCs w:val="24"/>
-        </w:rPr>
-      </w:pPr>
-      <w:r>
-        <w:rPr>
-          <w:rFonts w:asciiTheme="majorBidi" w:hAnsiTheme="majorBidi" w:cstheme="majorBidi"/>
-          <w:b/>
-          <w:bCs/>
-          <w:sz w:val="24"/>
-          <w:szCs w:val="24"/>
-        </w:rPr>
-        <w:t>3.1.2</w:t>
-      </w:r>
-      <w:r>
-        <w:rPr>
-          <w:rFonts w:asciiTheme="majorBidi" w:hAnsiTheme="majorBidi" w:cstheme="majorBidi"/>
-          <w:b/>
-          <w:bCs/>
-          <w:sz w:val="24"/>
-          <w:szCs w:val="24"/>
-        </w:rPr>
-        <w:t xml:space="preserve"> </w:t>
-      </w:r>
-      <w:r>
-        <w:rPr>
-          <w:rFonts w:asciiTheme="majorBidi" w:hAnsiTheme="majorBidi" w:cstheme="majorBidi"/>
-          <w:b/>
-          <w:bCs/>
-          <w:sz w:val="24"/>
-          <w:szCs w:val="24"/>
-        </w:rPr>
-        <w:t>Tokenization</w:t>
-      </w:r>
-    </w:p>
-    <w:p>
-      <w:pPr>
-        <w:bidi w:val="0"/>
-        <w:ind w:firstLine="720"/>
-        <w:rPr>
-          <w:rFonts w:asciiTheme="majorBidi" w:hAnsiTheme="majorBidi" w:cstheme="majorBidi"/>
-          <w:sz w:val="24"/>
-          <w:szCs w:val="24"/>
-        </w:rPr>
-      </w:pPr>
-      <w:r>
-        <w:rPr>
-          <w:rFonts w:asciiTheme="majorBidi" w:hAnsiTheme="majorBidi" w:cstheme="majorBidi"/>
-          <w:sz w:val="24"/>
-          <w:szCs w:val="24"/>
-        </w:rPr>
-        <w:t xml:space="preserve">The tokenizer used in this model was the </w:t>
-      </w:r>
-      <w:proofErr w:type="spellStart"/>
-      <w:r>
-        <w:rPr>
-          <w:rFonts w:asciiTheme="majorBidi" w:hAnsiTheme="majorBidi" w:cstheme="majorBidi"/>
-          <w:sz w:val="24"/>
-          <w:szCs w:val="24"/>
-        </w:rPr>
-        <w:t>RoBERTa</w:t>
-      </w:r>
-      <w:proofErr w:type="spellEnd"/>
-      <w:r>
-        <w:rPr>
-          <w:rFonts w:asciiTheme="majorBidi" w:hAnsiTheme="majorBidi" w:cstheme="majorBidi"/>
-          <w:sz w:val="24"/>
-          <w:szCs w:val="24"/>
-        </w:rPr>
-        <w:t xml:space="preserve"> – large's tokenization algorithm – Byte Pair Encoding (BPE). The BPE is a popular algorithm for </w:t>
-      </w:r>
-      <w:proofErr w:type="spellStart"/>
-      <w:r>
-        <w:rPr>
-          <w:rFonts w:asciiTheme="majorBidi" w:hAnsiTheme="majorBidi" w:cstheme="majorBidi"/>
-          <w:sz w:val="24"/>
-          <w:szCs w:val="24"/>
-        </w:rPr>
-        <w:t>subword</w:t>
-      </w:r>
-      <w:proofErr w:type="spellEnd"/>
-      <w:r>
-        <w:rPr>
-          <w:rFonts w:asciiTheme="majorBidi" w:hAnsiTheme="majorBidi" w:cstheme="majorBidi"/>
-          <w:sz w:val="24"/>
-          <w:szCs w:val="24"/>
-        </w:rPr>
-        <w:t xml:space="preserve"> tokenization. The main goal of this algorithm is to find a way to represent your entire text dataset with the least </w:t>
-      </w:r>
-      <w:proofErr w:type="gramStart"/>
-      <w:r>
-        <w:rPr>
-          <w:rFonts w:asciiTheme="majorBidi" w:hAnsiTheme="majorBidi" w:cstheme="majorBidi"/>
-          <w:sz w:val="24"/>
-          <w:szCs w:val="24"/>
-        </w:rPr>
-        <w:t>amount</w:t>
-      </w:r>
-      <w:proofErr w:type="gramEnd"/>
-      <w:r>
-        <w:rPr>
-          <w:rFonts w:asciiTheme="majorBidi" w:hAnsiTheme="majorBidi" w:cstheme="majorBidi"/>
-          <w:sz w:val="24"/>
-          <w:szCs w:val="24"/>
-        </w:rPr>
-        <w:t xml:space="preserve"> of tokens. </w:t>
+        <w:t xml:space="preserve">The tokenizer used in this model was the RoBERTa – large's tokenization algorithm – Byte Pair Encoding (BPE). The BPE is a popular algorithm for subword tokenization. The main goal of this algorithm is to find a way to represent your entire text dataset with the least amount of tokens. </w:t>
       </w:r>
       <w:r>
         <w:rPr>
@@ -2208,12 +2461,11 @@
       <w:pPr>
         <w:pStyle w:val="2"/>
       </w:pPr>
-      <w:r>
-        <w:br/>
-      </w:r>
+      <w:bookmarkStart w:id="4" w:name="_Toc121275205"/>
       <w:r>
         <w:t>3.2 WORD EMBEDDINGS</w:t>
       </w:r>
+      <w:bookmarkEnd w:id="4"/>
     </w:p>
     <w:p>
       <w:pPr>
@@ -2235,23 +2487,7 @@
           <w:rFonts w:asciiTheme="majorBidi" w:hAnsiTheme="majorBidi" w:cstheme="majorBidi"/>
           <w:color w:val="FF0000"/>
         </w:rPr>
-        <w:t xml:space="preserve">The transformer has been frozen to preserve the transformer ability to interpret language as trained by the masked Language Modeling loss. In turn, the transformer </w:t>
-      </w:r>
-      <w:proofErr w:type="gramStart"/>
-      <w:r>
-        <w:rPr>
-          <w:rFonts w:asciiTheme="majorBidi" w:hAnsiTheme="majorBidi" w:cstheme="majorBidi"/>
-          <w:color w:val="FF0000"/>
-        </w:rPr>
-        <w:t>is able to</w:t>
-      </w:r>
-      <w:proofErr w:type="gramEnd"/>
-      <w:r>
-        <w:rPr>
-          <w:rFonts w:asciiTheme="majorBidi" w:hAnsiTheme="majorBidi" w:cstheme="majorBidi"/>
-          <w:color w:val="FF0000"/>
-        </w:rPr>
-        <w:t xml:space="preserve"> quickly produce semantic word embeddings for training from all non-padding tokens, without losing any of the original capabilities. The semantic word embeddings are a matrix with dimension (L, K) where L is the sequence length and K is the number of features.</w:t>
+        <w:t>The transformer has been frozen to preserve the transformer ability to interpret language as trained by the masked Language Modeling loss. In turn, the transformer is able to quickly produce semantic word embeddings for training from all non-padding tokens, without losing any of the original capabilities. The semantic word embeddings are a matrix with dimension (L, K) where L is the sequence length and K is the number of features.</w:t>
       </w:r>
     </w:p>
     <w:p>
@@ -2314,9 +2550,11 @@
       </w:pPr>
     </w:p>
     <w:sectPr>
+      <w:footerReference w:type="default" r:id="rId9"/>
       <w:pgSz w:w="11906" w:h="16838"/>
       <w:pgMar w:top="1440" w:right="1800" w:bottom="1440" w:left="1800" w:header="708" w:footer="708" w:gutter="0"/>
       <w:cols w:space="708"/>
+      <w:titlePg/>
       <w:bidi/>
       <w:rtlGutter/>
       <w:docGrid w:linePitch="360"/>
@@ -2348,6 +2586,55 @@
     </w:p>
   </w:endnote>
 </w:endnotes>
+</file>
+
+<file path=word/footer1.xml><?xml version="1.0" encoding="utf-8"?>
+<w:ftr xmlns:wpc="http://schemas.microsoft.com/office/word/2010/wordprocessingCanvas" xmlns:cx="http://schemas.microsoft.com/office/drawing/2014/chartex" xmlns:cx1="http://schemas.microsoft.com/office/drawing/2015/9/8/chartex" xmlns:cx2="http://schemas.microsoft.com/office/drawing/2015/10/21/chartex" xmlns:cx3="http://schemas.microsoft.com/office/drawing/2016/5/9/chartex" xmlns:cx4="http://schemas.microsoft.com/office/drawing/2016/5/10/chartex" xmlns:cx5="http://schemas.microsoft.com/office/drawing/2016/5/11/chartex" xmlns:cx6="http://schemas.microsoft.com/office/drawing/2016/5/12/chartex" xmlns:cx7="http://schemas.microsoft.com/office/drawing/2016/5/13/chartex" xmlns:cx8="http://schemas.microsoft.com/office/drawing/2016/5/14/chartex" xmlns:mc="http://schemas.openxmlformats.org/markup-compatibility/2006" xmlns:aink="http://schemas.microsoft.com/office/drawing/2016/ink" xmlns:am3d="http://schemas.microsoft.com/office/drawing/2017/model3d" xmlns:o="urn:schemas-microsoft-com:office:office" xmlns:oel="http://schemas.microsoft.com/office/2019/extlst" xmlns:r="http://schemas.openxmlformats.org/officeDocument/2006/relationships" xmlns:m="http://schemas.openxmlformats.org/officeDocument/2006/math" xmlns:v="urn:schemas-microsoft-com:vml" xmlns:wp14="http://schemas.microsoft.com/office/word/2010/wordprocessingDrawing" xmlns:wp="http://schemas.openxmlformats.org/drawingml/2006/wordprocessingDrawing" xmlns:w10="urn:schemas-microsoft-com:office:word" xmlns:w="http://schemas.openxmlformats.org/wordprocessingml/2006/main" xmlns:w14="http://schemas.microsoft.com/office/word/2010/wordml" xmlns:w15="http://schemas.microsoft.com/office/word/2012/wordml" xmlns:w16cex="http://schemas.microsoft.com/office/word/2018/wordml/cex" xmlns:w16cid="http://schemas.microsoft.com/office/word/2016/wordml/cid" xmlns:w16="http://schemas.microsoft.com/office/word/2018/wordml" xmlns:w16sdtdh="http://schemas.microsoft.com/office/word/2020/wordml/sdtdatahash" xmlns:w16se="http://schemas.microsoft.com/office/word/2015/wordml/symex" xmlns:wpg="http://schemas.microsoft.com/office/word/2010/wordprocessingGroup" xmlns:wpi="http://schemas.microsoft.com/office/word/2010/wordprocessingInk" xmlns:wne="http://schemas.microsoft.com/office/word/2006/wordml" xmlns:wps="http://schemas.microsoft.com/office/word/2010/wordprocessingShape" mc:Ignorable="w14 w15 w16se w16cid w16 w16cex w16sdtdh wp14">
+  <w:sdt>
+    <w:sdtPr>
+      <w:rPr>
+        <w:rtl/>
+      </w:rPr>
+      <w:id w:val="1814521393"/>
+      <w:docPartObj>
+        <w:docPartGallery w:val="Page Numbers (Bottom of Page)"/>
+        <w:docPartUnique/>
+      </w:docPartObj>
+    </w:sdtPr>
+    <w:sdtContent>
+      <w:p>
+        <w:pPr>
+          <w:pStyle w:val="a9"/>
+          <w:jc w:val="center"/>
+        </w:pPr>
+        <w:r>
+          <w:fldChar w:fldCharType="begin"/>
+        </w:r>
+        <w:r>
+          <w:instrText>PAGE   \* MERGEFORMAT</w:instrText>
+        </w:r>
+        <w:r>
+          <w:fldChar w:fldCharType="separate"/>
+        </w:r>
+        <w:r>
+          <w:rPr>
+            <w:rtl/>
+            <w:lang w:val="he-IL"/>
+          </w:rPr>
+          <w:t>2</w:t>
+        </w:r>
+        <w:r>
+          <w:fldChar w:fldCharType="end"/>
+        </w:r>
+      </w:p>
+    </w:sdtContent>
+  </w:sdt>
+  <w:p>
+    <w:pPr>
+      <w:pStyle w:val="a9"/>
+    </w:pPr>
+  </w:p>
+</w:ftr>
 </file>
 
 <file path=word/footnotes.xml><?xml version="1.0" encoding="utf-8"?>
@@ -3582,6 +3869,7 @@
   <w:style w:type="character" w:default="1" w:styleId="a0">
     <w:name w:val="Default Paragraph Font"/>
     <w:uiPriority w:val="1"/>
+    <w:semiHidden/>
     <w:unhideWhenUsed/>
   </w:style>
   <w:style w:type="table" w:default="1" w:styleId="a1">
@@ -3714,13 +4002,14 @@
     <w:autoRedefine/>
     <w:uiPriority w:val="39"/>
     <w:unhideWhenUsed/>
-    <w:rsid w:val="007A6789"/>
+    <w:rsid w:val="00CB7537"/>
     <w:pPr>
       <w:tabs>
         <w:tab w:val="right" w:leader="dot" w:pos="8296"/>
       </w:tabs>
       <w:bidi w:val="0"/>
       <w:spacing w:after="100"/>
+      <w:jc w:val="right"/>
     </w:pPr>
   </w:style>
   <w:style w:type="character" w:styleId="Hyperlink">
@@ -3746,6 +4035,69 @@
       <w:bCs/>
       <w:sz w:val="24"/>
       <w:szCs w:val="24"/>
+    </w:rPr>
+  </w:style>
+  <w:style w:type="paragraph" w:styleId="TOC2">
+    <w:name w:val="toc 2"/>
+    <w:basedOn w:val="a"/>
+    <w:next w:val="a"/>
+    <w:autoRedefine/>
+    <w:uiPriority w:val="39"/>
+    <w:unhideWhenUsed/>
+    <w:rsid w:val="00CB7537"/>
+    <w:pPr>
+      <w:spacing w:after="100"/>
+      <w:ind w:left="220"/>
+    </w:pPr>
+  </w:style>
+  <w:style w:type="paragraph" w:styleId="a7">
+    <w:name w:val="header"/>
+    <w:basedOn w:val="a"/>
+    <w:link w:val="a8"/>
+    <w:uiPriority w:val="99"/>
+    <w:unhideWhenUsed/>
+    <w:rsid w:val="00CB7537"/>
+    <w:pPr>
+      <w:tabs>
+        <w:tab w:val="center" w:pos="4153"/>
+        <w:tab w:val="right" w:pos="8306"/>
+      </w:tabs>
+      <w:spacing w:after="0" w:line="240" w:lineRule="auto"/>
+    </w:pPr>
+  </w:style>
+  <w:style w:type="character" w:customStyle="1" w:styleId="a8">
+    <w:name w:val="כותרת עליונה תו"/>
+    <w:basedOn w:val="a0"/>
+    <w:link w:val="a7"/>
+    <w:uiPriority w:val="99"/>
+    <w:rsid w:val="00CB7537"/>
+    <w:rPr>
+      <w:rFonts w:ascii="Calibri" w:eastAsia="Calibri" w:hAnsi="Calibri" w:cs="Arial"/>
+    </w:rPr>
+  </w:style>
+  <w:style w:type="paragraph" w:styleId="a9">
+    <w:name w:val="footer"/>
+    <w:basedOn w:val="a"/>
+    <w:link w:val="aa"/>
+    <w:uiPriority w:val="99"/>
+    <w:unhideWhenUsed/>
+    <w:rsid w:val="00CB7537"/>
+    <w:pPr>
+      <w:tabs>
+        <w:tab w:val="center" w:pos="4153"/>
+        <w:tab w:val="right" w:pos="8306"/>
+      </w:tabs>
+      <w:spacing w:after="0" w:line="240" w:lineRule="auto"/>
+    </w:pPr>
+  </w:style>
+  <w:style w:type="character" w:customStyle="1" w:styleId="aa">
+    <w:name w:val="כותרת תחתונה תו"/>
+    <w:basedOn w:val="a0"/>
+    <w:link w:val="a9"/>
+    <w:uiPriority w:val="99"/>
+    <w:rsid w:val="00CB7537"/>
+    <w:rPr>
+      <w:rFonts w:ascii="Calibri" w:eastAsia="Calibri" w:hAnsi="Calibri" w:cs="Arial"/>
     </w:rPr>
   </w:style>
 </w:styles>

</xml_diff>

<commit_message>
updating the architecture section of the notebook
</commit_message>
<xml_diff>
--- a/Notebook/PART - Pre-Trained Authorship Representation Transformer.docx
+++ b/Notebook/PART - Pre-Trained Authorship Representation Transformer.docx
@@ -290,7 +290,7 @@
         </w:tabs>
         <w:jc w:val="center"/>
         <w:rPr>
-          <w:rFonts w:ascii="Arial" w:hAnsi="Arial"/>
+          <w:rFonts w:asciiTheme="majorBidi" w:hAnsiTheme="majorBidi" w:cstheme="majorBidi"/>
         </w:rPr>
       </w:pPr>
     </w:p>
@@ -302,7 +302,7 @@
         <w:bidi w:val="0"/>
         <w:jc w:val="center"/>
         <w:rPr>
-          <w:rFonts w:ascii="Arial" w:hAnsi="Arial"/>
+          <w:rFonts w:asciiTheme="majorBidi" w:hAnsiTheme="majorBidi" w:cstheme="majorBidi"/>
           <w:sz w:val="20"/>
           <w:szCs w:val="20"/>
           <w:rtl/>
@@ -314,15 +314,57 @@
           <w:sz w:val="24"/>
           <w:szCs w:val="24"/>
         </w:rPr>
-        <w:t>Meitar El-Ezra</w:t>
-      </w:r>
+        <w:t>Meitar El-Ezra 304680218</w:t>
+      </w:r>
+    </w:p>
+    <w:p>
+      <w:pPr>
+        <w:tabs>
+          <w:tab w:val="left" w:pos="4886"/>
+        </w:tabs>
+        <w:bidi w:val="0"/>
+        <w:jc w:val="center"/>
+        <w:rPr>
+          <w:rFonts w:asciiTheme="majorBidi" w:hAnsiTheme="majorBidi" w:cstheme="majorBidi"/>
+          <w:sz w:val="20"/>
+          <w:szCs w:val="20"/>
+        </w:rPr>
+      </w:pPr>
+      <w:proofErr w:type="spellStart"/>
       <w:r>
         <w:rPr>
           <w:rFonts w:asciiTheme="majorBidi" w:eastAsia="Times New Roman" w:hAnsiTheme="majorBidi" w:cstheme="majorBidi"/>
           <w:sz w:val="24"/>
           <w:szCs w:val="24"/>
         </w:rPr>
-        <w:t xml:space="preserve"> 304680218</w:t>
+        <w:t>Tuval</w:t>
+      </w:r>
+      <w:proofErr w:type="spellEnd"/>
+      <w:r>
+        <w:rPr>
+          <w:rFonts w:asciiTheme="majorBidi" w:eastAsia="Times New Roman" w:hAnsiTheme="majorBidi" w:cstheme="majorBidi"/>
+          <w:sz w:val="24"/>
+          <w:szCs w:val="24"/>
+        </w:rPr>
+        <w:t xml:space="preserve"> </w:t>
+      </w:r>
+      <w:proofErr w:type="spellStart"/>
+      <w:r>
+        <w:rPr>
+          <w:rFonts w:asciiTheme="majorBidi" w:eastAsia="Times New Roman" w:hAnsiTheme="majorBidi" w:cstheme="majorBidi"/>
+          <w:sz w:val="24"/>
+          <w:szCs w:val="24"/>
+        </w:rPr>
+        <w:t>Zitelbach</w:t>
+      </w:r>
+      <w:proofErr w:type="spellEnd"/>
+      <w:r>
+        <w:rPr>
+          <w:rFonts w:asciiTheme="majorBidi" w:eastAsia="Times New Roman" w:hAnsiTheme="majorBidi" w:cstheme="majorBidi"/>
+          <w:sz w:val="24"/>
+          <w:szCs w:val="24"/>
+        </w:rPr>
+        <w:t xml:space="preserve"> 316219633</w:t>
       </w:r>
     </w:p>
     <w:p>
@@ -333,158 +375,100 @@
         <w:bidi w:val="0"/>
         <w:jc w:val="center"/>
         <w:rPr>
-          <w:rFonts w:ascii="Arial" w:hAnsi="Arial"/>
-          <w:sz w:val="20"/>
-          <w:szCs w:val="20"/>
-        </w:rPr>
-      </w:pPr>
+          <w:rFonts w:asciiTheme="majorBidi" w:hAnsiTheme="majorBidi" w:cstheme="majorBidi"/>
+          <w:b/>
+          <w:bCs/>
+        </w:rPr>
+      </w:pPr>
+    </w:p>
+    <w:p>
+      <w:pPr>
+        <w:tabs>
+          <w:tab w:val="left" w:pos="4886"/>
+        </w:tabs>
+        <w:bidi w:val="0"/>
+        <w:jc w:val="center"/>
+        <w:rPr>
+          <w:rFonts w:asciiTheme="majorBidi" w:hAnsiTheme="majorBidi" w:cstheme="majorBidi"/>
+        </w:rPr>
+      </w:pPr>
+      <w:r>
+        <w:rPr>
+          <w:rFonts w:asciiTheme="majorBidi" w:hAnsiTheme="majorBidi" w:cstheme="majorBidi"/>
+          <w:b/>
+          <w:bCs/>
+        </w:rPr>
+        <w:t>Supervisor</w:t>
+      </w:r>
+      <w:r>
+        <w:rPr>
+          <w:rFonts w:asciiTheme="majorBidi" w:hAnsiTheme="majorBidi" w:cstheme="majorBidi"/>
+        </w:rPr>
+        <w:t>:</w:t>
+      </w:r>
+    </w:p>
+    <w:p>
+      <w:pPr>
+        <w:tabs>
+          <w:tab w:val="left" w:pos="4886"/>
+        </w:tabs>
+        <w:bidi w:val="0"/>
+        <w:jc w:val="center"/>
+        <w:rPr>
+          <w:rFonts w:asciiTheme="majorBidi" w:hAnsiTheme="majorBidi" w:cstheme="majorBidi"/>
+        </w:rPr>
+      </w:pPr>
+      <w:r>
+        <w:rPr>
+          <w:rFonts w:asciiTheme="majorBidi" w:hAnsiTheme="majorBidi" w:cstheme="majorBidi"/>
+        </w:rPr>
+        <w:t xml:space="preserve">Mr. </w:t>
+      </w:r>
       <w:proofErr w:type="spellStart"/>
       <w:r>
+        <w:rPr>
+          <w:rFonts w:asciiTheme="majorBidi" w:hAnsiTheme="majorBidi" w:cstheme="majorBidi"/>
+        </w:rPr>
+        <w:t>Zeev</w:t>
+      </w:r>
+      <w:proofErr w:type="spellEnd"/>
+      <w:r>
+        <w:rPr>
+          <w:rFonts w:asciiTheme="majorBidi" w:hAnsiTheme="majorBidi" w:cstheme="majorBidi"/>
+        </w:rPr>
+        <w:t xml:space="preserve"> </w:t>
+      </w:r>
+      <w:proofErr w:type="spellStart"/>
+      <w:r>
+        <w:rPr>
+          <w:rFonts w:asciiTheme="majorBidi" w:hAnsiTheme="majorBidi" w:cstheme="majorBidi"/>
+        </w:rPr>
+        <w:t>Volkovich</w:t>
+      </w:r>
+      <w:proofErr w:type="spellEnd"/>
+      <w:r>
+        <w:rPr>
+          <w:rFonts w:asciiTheme="majorBidi" w:hAnsiTheme="majorBidi" w:cstheme="majorBidi"/>
+        </w:rPr>
+        <w:t xml:space="preserve"> </w:t>
+      </w:r>
+    </w:p>
+    <w:p>
+      <w:pPr>
+        <w:tabs>
+          <w:tab w:val="left" w:pos="4886"/>
+        </w:tabs>
+        <w:bidi w:val="0"/>
+        <w:jc w:val="center"/>
         <w:rPr>
           <w:rFonts w:asciiTheme="majorBidi" w:eastAsia="Times New Roman" w:hAnsiTheme="majorBidi" w:cstheme="majorBidi"/>
           <w:sz w:val="24"/>
           <w:szCs w:val="24"/>
         </w:rPr>
-        <w:t>Tuval</w:t>
-      </w:r>
-      <w:proofErr w:type="spellEnd"/>
-      <w:r>
-        <w:rPr>
-          <w:rFonts w:asciiTheme="majorBidi" w:eastAsia="Times New Roman" w:hAnsiTheme="majorBidi" w:cstheme="majorBidi"/>
-          <w:sz w:val="24"/>
-          <w:szCs w:val="24"/>
-        </w:rPr>
-        <w:t xml:space="preserve"> </w:t>
-      </w:r>
-      <w:proofErr w:type="spellStart"/>
-      <w:r>
-        <w:rPr>
-          <w:rFonts w:asciiTheme="majorBidi" w:eastAsia="Times New Roman" w:hAnsiTheme="majorBidi" w:cstheme="majorBidi"/>
-          <w:sz w:val="24"/>
-          <w:szCs w:val="24"/>
-        </w:rPr>
-        <w:t>Zitelbach</w:t>
-      </w:r>
-      <w:proofErr w:type="spellEnd"/>
-      <w:r>
-        <w:rPr>
-          <w:rFonts w:asciiTheme="majorBidi" w:eastAsia="Times New Roman" w:hAnsiTheme="majorBidi" w:cstheme="majorBidi"/>
-          <w:sz w:val="24"/>
-          <w:szCs w:val="24"/>
-        </w:rPr>
-        <w:t xml:space="preserve"> </w:t>
-      </w:r>
-      <w:r>
-        <w:rPr>
-          <w:rFonts w:asciiTheme="majorBidi" w:eastAsia="Times New Roman" w:hAnsiTheme="majorBidi" w:cstheme="majorBidi"/>
-          <w:sz w:val="24"/>
-          <w:szCs w:val="24"/>
-        </w:rPr>
-        <w:t>316219633</w:t>
-      </w:r>
-    </w:p>
-    <w:p>
-      <w:pPr>
-        <w:tabs>
-          <w:tab w:val="left" w:pos="4886"/>
-        </w:tabs>
-        <w:bidi w:val="0"/>
-        <w:jc w:val="center"/>
-        <w:rPr>
-          <w:rFonts w:ascii="Arial" w:hAnsi="Arial"/>
-          <w:b/>
-          <w:bCs/>
-        </w:rPr>
-      </w:pPr>
-    </w:p>
-    <w:p>
-      <w:pPr>
-        <w:tabs>
-          <w:tab w:val="left" w:pos="4886"/>
-        </w:tabs>
-        <w:bidi w:val="0"/>
-        <w:jc w:val="center"/>
-        <w:rPr>
-          <w:rFonts w:ascii="Arial" w:hAnsi="Arial"/>
-        </w:rPr>
-      </w:pPr>
-      <w:r>
-        <w:rPr>
-          <w:rFonts w:ascii="Arial" w:hAnsi="Arial"/>
-          <w:b/>
-          <w:bCs/>
-        </w:rPr>
-        <w:t>Supervisor</w:t>
-      </w:r>
-      <w:r>
-        <w:rPr>
-          <w:rFonts w:ascii="Arial" w:hAnsi="Arial"/>
-        </w:rPr>
-        <w:t>:</w:t>
-      </w:r>
-    </w:p>
-    <w:p>
-      <w:pPr>
-        <w:tabs>
-          <w:tab w:val="left" w:pos="4886"/>
-        </w:tabs>
-        <w:bidi w:val="0"/>
-        <w:jc w:val="center"/>
-        <w:rPr>
-          <w:rFonts w:ascii="Arial" w:hAnsi="Arial"/>
-        </w:rPr>
-      </w:pPr>
-      <w:r>
-        <w:rPr>
-          <w:rFonts w:ascii="Arial" w:hAnsi="Arial"/>
-        </w:rPr>
-        <w:t xml:space="preserve">Mr. </w:t>
-      </w:r>
-      <w:proofErr w:type="spellStart"/>
-      <w:r>
-        <w:rPr>
-          <w:rFonts w:ascii="Arial" w:hAnsi="Arial"/>
-        </w:rPr>
-        <w:t>Zeev</w:t>
-      </w:r>
-      <w:proofErr w:type="spellEnd"/>
-      <w:r>
-        <w:rPr>
-          <w:rFonts w:ascii="Arial" w:hAnsi="Arial"/>
-        </w:rPr>
-        <w:t xml:space="preserve"> </w:t>
-      </w:r>
-      <w:proofErr w:type="spellStart"/>
-      <w:r>
-        <w:rPr>
-          <w:rFonts w:ascii="Arial" w:hAnsi="Arial"/>
-        </w:rPr>
-        <w:t>Volkovich</w:t>
-      </w:r>
-      <w:proofErr w:type="spellEnd"/>
-      <w:r>
-        <w:rPr>
-          <w:rFonts w:ascii="Arial" w:hAnsi="Arial"/>
-        </w:rPr>
-        <w:t xml:space="preserve"> </w:t>
-      </w:r>
-    </w:p>
-    <w:p>
-      <w:pPr>
-        <w:tabs>
-          <w:tab w:val="left" w:pos="4886"/>
-        </w:tabs>
-        <w:bidi w:val="0"/>
-        <w:jc w:val="center"/>
-        <w:rPr>
-          <w:rFonts w:asciiTheme="majorBidi" w:eastAsia="Times New Roman" w:hAnsiTheme="majorBidi" w:cstheme="majorBidi"/>
-          <w:sz w:val="24"/>
-          <w:szCs w:val="24"/>
-        </w:rPr>
-      </w:pPr>
-      <w:r>
-        <w:rPr>
-          <w:rFonts w:ascii="Arial" w:hAnsi="Arial"/>
+      </w:pPr>
+      <w:r>
+        <w:rPr>
+          <w:rFonts w:asciiTheme="majorBidi" w:hAnsiTheme="majorBidi" w:cstheme="majorBidi"/>
         </w:rPr>
         <w:t xml:space="preserve">Mrs. </w:t>
       </w:r>
@@ -1560,18 +1544,28 @@
       <w:pPr>
         <w:bidi w:val="0"/>
         <w:spacing w:after="160" w:line="259" w:lineRule="auto"/>
-      </w:pPr>
-      <w:r>
-        <w:rPr>
+        <w:rPr>
+          <w:rFonts w:asciiTheme="majorBidi" w:hAnsiTheme="majorBidi" w:cstheme="majorBidi"/>
+        </w:rPr>
+      </w:pPr>
+      <w:r>
+        <w:rPr>
+          <w:rFonts w:asciiTheme="majorBidi" w:hAnsiTheme="majorBidi" w:cstheme="majorBidi"/>
           <w:b/>
           <w:bCs/>
         </w:rPr>
         <w:t xml:space="preserve">Keywords: </w:t>
       </w:r>
       <w:r>
+        <w:rPr>
+          <w:rFonts w:asciiTheme="majorBidi" w:hAnsiTheme="majorBidi" w:cstheme="majorBidi"/>
+        </w:rPr>
         <w:t>Authorship attribution, Neural networks, Transformers, Contrastive pretraining.</w:t>
       </w:r>
       <w:r>
+        <w:rPr>
+          <w:rFonts w:asciiTheme="majorBidi" w:hAnsiTheme="majorBidi" w:cstheme="majorBidi"/>
+        </w:rPr>
         <w:br w:type="page"/>
       </w:r>
     </w:p>
@@ -1829,14 +1823,9 @@
       </w:pPr>
       <w:bookmarkStart w:id="3" w:name="_Toc121275204"/>
       <w:r>
-        <w:t xml:space="preserve">3.1 </w:t>
-      </w:r>
-      <w:proofErr w:type="gramStart"/>
-      <w:r>
-        <w:t>PRE PROCESSING</w:t>
+        <w:t>3.1 PRE PROCESSING</w:t>
       </w:r>
       <w:bookmarkEnd w:id="3"/>
-      <w:proofErr w:type="gramEnd"/>
       <w:r>
         <w:t xml:space="preserve"> </w:t>
       </w:r>
@@ -2032,57 +2021,25 @@
         <w:bidi w:val="0"/>
         <w:rPr>
           <w:rFonts w:asciiTheme="majorBidi" w:hAnsiTheme="majorBidi" w:cstheme="majorBidi"/>
-          <w:sz w:val="24"/>
-          <w:szCs w:val="24"/>
-        </w:rPr>
-      </w:pPr>
-      <w:r>
-        <w:rPr>
-          <w:rFonts w:asciiTheme="majorBidi" w:hAnsiTheme="majorBidi" w:cstheme="majorBidi"/>
-          <w:sz w:val="24"/>
-          <w:szCs w:val="24"/>
-        </w:rPr>
-        <w:t>In PART architecture design, t</w:t>
-      </w:r>
-      <w:r>
-        <w:rPr>
-          <w:rFonts w:asciiTheme="majorBidi" w:hAnsiTheme="majorBidi" w:cstheme="majorBidi"/>
-          <w:sz w:val="24"/>
-          <w:szCs w:val="24"/>
-        </w:rPr>
-        <w:t>he data is pre-tokenized using the tokenizer from the NLTK</w:t>
-      </w:r>
-      <w:r>
-        <w:rPr>
-          <w:rFonts w:asciiTheme="majorBidi" w:hAnsiTheme="majorBidi" w:cstheme="majorBidi"/>
-          <w:sz w:val="24"/>
-          <w:szCs w:val="24"/>
-        </w:rPr>
-        <w:t xml:space="preserve"> </w:t>
-      </w:r>
-      <w:r>
-        <w:rPr>
-          <w:rFonts w:asciiTheme="majorBidi" w:hAnsiTheme="majorBidi" w:cstheme="majorBidi"/>
-          <w:sz w:val="24"/>
-          <w:szCs w:val="24"/>
-        </w:rPr>
-        <w:t>library.  This tokenizer is based on several tokenization methods such as: White Space Tokenization, Dictionary based Tokenization, Ruled-Based Tokenization, Regular Expression Tokenization, Penn Treebank Tokenization, Spacy Tokenization, Moses Tokenization and Subword Tokenization.</w:t>
-      </w:r>
-    </w:p>
-    <w:p>
-      <w:pPr>
-        <w:bidi w:val="0"/>
-        <w:rPr>
-          <w:rFonts w:asciiTheme="majorBidi" w:hAnsiTheme="majorBidi" w:cstheme="majorBidi"/>
-          <w:sz w:val="24"/>
-          <w:szCs w:val="24"/>
-        </w:rPr>
-      </w:pPr>
-      <w:r>
-        <w:rPr>
-          <w:rFonts w:asciiTheme="majorBidi" w:hAnsiTheme="majorBidi" w:cstheme="majorBidi"/>
-          <w:sz w:val="24"/>
-          <w:szCs w:val="24"/>
+        </w:rPr>
+      </w:pPr>
+      <w:r>
+        <w:rPr>
+          <w:rFonts w:asciiTheme="majorBidi" w:hAnsiTheme="majorBidi" w:cstheme="majorBidi"/>
+        </w:rPr>
+        <w:t>In PART architecture design, the data is pre-tokenized using the tokenizer from the NLTK library.  This tokenizer is based on several tokenization methods such as: White Space Tokenization, Dictionary based Tokenization, Ruled-Based Tokenization, Regular Expression Tokenization, Penn Treebank Tokenization, Spacy Tokenization, Moses Tokenization and Subword Tokenization.</w:t>
+      </w:r>
+    </w:p>
+    <w:p>
+      <w:pPr>
+        <w:bidi w:val="0"/>
+        <w:rPr>
+          <w:rFonts w:asciiTheme="majorBidi" w:hAnsiTheme="majorBidi" w:cstheme="majorBidi"/>
+        </w:rPr>
+      </w:pPr>
+      <w:r>
+        <w:rPr>
+          <w:rFonts w:asciiTheme="majorBidi" w:hAnsiTheme="majorBidi" w:cstheme="majorBidi"/>
         </w:rPr>
         <w:t>The databases used for PART are :</w:t>
       </w:r>
@@ -2099,17 +2056,21 @@
           <w:rFonts w:asciiTheme="majorBidi" w:hAnsiTheme="majorBidi" w:cstheme="majorBidi"/>
           <w:b/>
           <w:bCs/>
-          <w:sz w:val="24"/>
-          <w:szCs w:val="24"/>
-        </w:rPr>
-      </w:pPr>
-      <w:r>
-        <w:rPr>
-          <w:rFonts w:asciiTheme="majorBidi" w:hAnsiTheme="majorBidi" w:cstheme="majorBidi"/>
-          <w:sz w:val="24"/>
-          <w:szCs w:val="24"/>
+        </w:rPr>
+      </w:pPr>
+      <w:r>
+        <w:rPr>
+          <w:rFonts w:asciiTheme="majorBidi" w:hAnsiTheme="majorBidi" w:cstheme="majorBidi"/>
         </w:rPr>
         <w:t>Standardized Gutenberg</w:t>
+      </w:r>
+      <w:r>
+        <w:rPr>
+          <w:rFonts w:asciiTheme="majorBidi" w:hAnsiTheme="majorBidi" w:cstheme="majorBidi"/>
+          <w:b/>
+          <w:bCs/>
+        </w:rPr>
+        <w:t xml:space="preserve"> (authored books)</w:t>
       </w:r>
     </w:p>
     <w:p>
@@ -2124,17 +2085,37 @@
           <w:rFonts w:asciiTheme="majorBidi" w:hAnsiTheme="majorBidi" w:cstheme="majorBidi"/>
           <w:b/>
           <w:bCs/>
-          <w:sz w:val="24"/>
-          <w:szCs w:val="24"/>
-        </w:rPr>
-      </w:pPr>
-      <w:r>
-        <w:rPr>
-          <w:rFonts w:asciiTheme="majorBidi" w:hAnsiTheme="majorBidi" w:cstheme="majorBidi"/>
-          <w:sz w:val="24"/>
-          <w:szCs w:val="24"/>
+        </w:rPr>
+      </w:pPr>
+      <w:r>
+        <w:rPr>
+          <w:rFonts w:asciiTheme="majorBidi" w:hAnsiTheme="majorBidi" w:cstheme="majorBidi"/>
         </w:rPr>
         <w:t>Blog authorship</w:t>
+      </w:r>
+      <w:r>
+        <w:rPr>
+          <w:rFonts w:asciiTheme="majorBidi" w:hAnsiTheme="majorBidi" w:cstheme="majorBidi"/>
+          <w:b/>
+          <w:bCs/>
+        </w:rPr>
+        <w:t xml:space="preserve"> (</w:t>
+      </w:r>
+      <w:r>
+        <w:rPr>
+          <w:rFonts w:asciiTheme="majorBidi" w:hAnsiTheme="majorBidi" w:cstheme="majorBidi"/>
+          <w:b/>
+          <w:bCs/>
+        </w:rPr>
+        <w:t>blog posts</w:t>
+      </w:r>
+      <w:r>
+        <w:rPr>
+          <w:rFonts w:asciiTheme="majorBidi" w:hAnsiTheme="majorBidi" w:cstheme="majorBidi"/>
+          <w:b/>
+          <w:bCs/>
+        </w:rPr>
+        <w:t>)</w:t>
       </w:r>
     </w:p>
     <w:p>
@@ -2149,17 +2130,21 @@
           <w:rFonts w:asciiTheme="majorBidi" w:hAnsiTheme="majorBidi" w:cstheme="majorBidi"/>
           <w:b/>
           <w:bCs/>
-          <w:sz w:val="24"/>
-          <w:szCs w:val="24"/>
-        </w:rPr>
-      </w:pPr>
-      <w:r>
-        <w:rPr>
-          <w:rFonts w:asciiTheme="majorBidi" w:hAnsiTheme="majorBidi" w:cstheme="majorBidi"/>
-          <w:sz w:val="24"/>
-          <w:szCs w:val="24"/>
+        </w:rPr>
+      </w:pPr>
+      <w:r>
+        <w:rPr>
+          <w:rFonts w:asciiTheme="majorBidi" w:hAnsiTheme="majorBidi" w:cstheme="majorBidi"/>
         </w:rPr>
         <w:t>Enron mails</w:t>
+      </w:r>
+      <w:r>
+        <w:rPr>
+          <w:rFonts w:asciiTheme="majorBidi" w:hAnsiTheme="majorBidi" w:cstheme="majorBidi"/>
+          <w:b/>
+          <w:bCs/>
+        </w:rPr>
+        <w:t xml:space="preserve"> (authored corporate Emails)</w:t>
       </w:r>
     </w:p>
     <w:p>
@@ -2190,193 +2175,145 @@
         <w:ind w:firstLine="720"/>
         <w:rPr>
           <w:rFonts w:asciiTheme="majorBidi" w:hAnsiTheme="majorBidi" w:cstheme="majorBidi"/>
-          <w:sz w:val="24"/>
-          <w:szCs w:val="24"/>
-        </w:rPr>
-      </w:pPr>
-      <w:r>
-        <w:rPr>
-          <w:rFonts w:asciiTheme="majorBidi" w:hAnsiTheme="majorBidi" w:cstheme="majorBidi"/>
-          <w:sz w:val="24"/>
-          <w:szCs w:val="24"/>
-        </w:rPr>
-        <w:t>Each author document</w:t>
-      </w:r>
-      <w:r>
-        <w:rPr>
-          <w:rFonts w:asciiTheme="majorBidi" w:hAnsiTheme="majorBidi" w:cstheme="majorBidi"/>
-          <w:sz w:val="24"/>
-          <w:szCs w:val="24"/>
-        </w:rPr>
-        <w:t>s-</w:t>
-      </w:r>
-      <w:r>
-        <w:rPr>
-          <w:rFonts w:asciiTheme="majorBidi" w:hAnsiTheme="majorBidi" w:cstheme="majorBidi"/>
-          <w:sz w:val="24"/>
-          <w:szCs w:val="24"/>
-        </w:rPr>
-        <w:t>set is merged with a separator token in-between</w:t>
-      </w:r>
-      <w:r>
-        <w:rPr>
-          <w:rFonts w:asciiTheme="majorBidi" w:hAnsiTheme="majorBidi" w:cstheme="majorBidi"/>
-          <w:sz w:val="24"/>
-          <w:szCs w:val="24"/>
-        </w:rPr>
-        <w:t>, resulting in a large pre-tokenized text written entirely by this author</w:t>
-      </w:r>
-      <w:r>
-        <w:rPr>
-          <w:rFonts w:asciiTheme="majorBidi" w:hAnsiTheme="majorBidi" w:cstheme="majorBidi"/>
-          <w:sz w:val="24"/>
-          <w:szCs w:val="24"/>
-        </w:rPr>
-        <w:t xml:space="preserve">. </w:t>
-      </w:r>
-      <w:r>
-        <w:rPr>
-          <w:rFonts w:asciiTheme="majorBidi" w:hAnsiTheme="majorBidi" w:cstheme="majorBidi"/>
-          <w:sz w:val="24"/>
-          <w:szCs w:val="24"/>
-        </w:rPr>
-        <w:t xml:space="preserve">The pre-tokenized data is being split in chunks of </w:t>
-      </w:r>
-      <w:r>
-        <w:rPr>
-          <w:rFonts w:asciiTheme="majorBidi" w:hAnsiTheme="majorBidi" w:cstheme="majorBidi"/>
-          <w:sz w:val="24"/>
-          <w:szCs w:val="24"/>
+        </w:rPr>
+      </w:pPr>
+      <w:r>
+        <w:rPr>
+          <w:rFonts w:asciiTheme="majorBidi" w:hAnsiTheme="majorBidi" w:cstheme="majorBidi"/>
+        </w:rPr>
+        <w:t xml:space="preserve">Each author documents-set is merged with a separator token in-between, resulting in a large pre-tokenized text written </w:t>
+      </w:r>
+      <w:r>
+        <w:rPr>
+          <w:rFonts w:asciiTheme="majorBidi" w:hAnsiTheme="majorBidi" w:cstheme="majorBidi"/>
+        </w:rPr>
+        <w:t>in its entirety</w:t>
+      </w:r>
+      <w:r>
+        <w:rPr>
+          <w:rFonts w:asciiTheme="majorBidi" w:hAnsiTheme="majorBidi" w:cstheme="majorBidi"/>
+        </w:rPr>
+        <w:t xml:space="preserve"> by this author. </w:t>
+      </w:r>
+      <w:r>
+        <w:rPr>
+          <w:rFonts w:asciiTheme="majorBidi" w:hAnsiTheme="majorBidi" w:cstheme="majorBidi"/>
+        </w:rPr>
+        <w:t>The pre-tokenized data is being split in chunks</w:t>
+      </w:r>
+      <w:r>
+        <w:rPr>
+          <w:rFonts w:asciiTheme="majorBidi" w:hAnsiTheme="majorBidi" w:cstheme="majorBidi"/>
+        </w:rPr>
+        <w:t xml:space="preserve"> </w:t>
+      </w:r>
+      <w:r>
+        <w:rPr>
+          <w:rFonts w:asciiTheme="majorBidi" w:hAnsiTheme="majorBidi" w:cstheme="majorBidi"/>
+        </w:rPr>
+        <w:t>of</w:t>
+      </w:r>
+      <w:r>
+        <w:rPr>
+          <w:rFonts w:asciiTheme="majorBidi" w:hAnsiTheme="majorBidi" w:cstheme="majorBidi"/>
+        </w:rPr>
+        <w:t xml:space="preserve"> </w:t>
+      </w:r>
+      <w:r>
+        <w:rPr>
+          <w:rFonts w:asciiTheme="majorBidi" w:hAnsiTheme="majorBidi" w:cstheme="majorBidi"/>
         </w:rPr>
         <w:t>L=</w:t>
       </w:r>
       <w:r>
         <w:rPr>
           <w:rFonts w:asciiTheme="majorBidi" w:hAnsiTheme="majorBidi" w:cstheme="majorBidi"/>
-          <w:sz w:val="24"/>
-          <w:szCs w:val="24"/>
         </w:rPr>
         <w:t>512 tokens.</w:t>
       </w:r>
       <w:r>
         <w:rPr>
           <w:rFonts w:asciiTheme="majorBidi" w:hAnsiTheme="majorBidi" w:cstheme="majorBidi"/>
-          <w:sz w:val="24"/>
-          <w:szCs w:val="24"/>
         </w:rPr>
         <w:t xml:space="preserve"> If an author ends up with 2 chunks or more to his name, then each chunk is considered </w:t>
       </w:r>
       <w:r>
         <w:rPr>
           <w:rFonts w:asciiTheme="majorBidi" w:hAnsiTheme="majorBidi" w:cstheme="majorBidi"/>
-          <w:sz w:val="24"/>
-          <w:szCs w:val="24"/>
         </w:rPr>
         <w:t xml:space="preserve">separately </w:t>
       </w:r>
       <w:r>
         <w:rPr>
           <w:rFonts w:asciiTheme="majorBidi" w:hAnsiTheme="majorBidi" w:cstheme="majorBidi"/>
-          <w:sz w:val="24"/>
-          <w:szCs w:val="24"/>
         </w:rPr>
         <w:t>for training.</w:t>
       </w:r>
       <w:r>
         <w:rPr>
           <w:rFonts w:asciiTheme="majorBidi" w:hAnsiTheme="majorBidi" w:cstheme="majorBidi"/>
-          <w:sz w:val="24"/>
-          <w:szCs w:val="24"/>
+        </w:rPr>
+        <w:t xml:space="preserve"> Otherwise, the author is being excluded.</w:t>
+      </w:r>
+      <w:r>
+        <w:rPr>
+          <w:rFonts w:asciiTheme="majorBidi" w:hAnsiTheme="majorBidi" w:cstheme="majorBidi"/>
         </w:rPr>
         <w:br/>
       </w:r>
       <w:r>
         <w:rPr>
           <w:rFonts w:asciiTheme="majorBidi" w:hAnsiTheme="majorBidi" w:cstheme="majorBidi"/>
-          <w:sz w:val="24"/>
-          <w:szCs w:val="24"/>
         </w:rPr>
         <w:br/>
       </w:r>
       <w:r>
         <w:rPr>
           <w:rFonts w:asciiTheme="majorBidi" w:hAnsiTheme="majorBidi" w:cstheme="majorBidi"/>
-          <w:sz w:val="24"/>
-          <w:szCs w:val="24"/>
-        </w:rPr>
-        <w:t>The first and last chunk of every book</w:t>
-      </w:r>
-      <w:r>
-        <w:rPr>
-          <w:rFonts w:asciiTheme="majorBidi" w:hAnsiTheme="majorBidi" w:cstheme="majorBidi"/>
-          <w:sz w:val="24"/>
-          <w:szCs w:val="24"/>
-        </w:rPr>
-        <w:t xml:space="preserve"> from the </w:t>
-      </w:r>
-      <w:r>
-        <w:rPr>
-          <w:rFonts w:asciiTheme="majorBidi" w:hAnsiTheme="majorBidi" w:cstheme="majorBidi"/>
-          <w:sz w:val="24"/>
-          <w:szCs w:val="24"/>
-        </w:rPr>
-        <w:t>Standardized Gutenberg</w:t>
-      </w:r>
-      <w:r>
-        <w:rPr>
-          <w:rFonts w:asciiTheme="majorBidi" w:hAnsiTheme="majorBidi" w:cstheme="majorBidi"/>
-          <w:sz w:val="24"/>
-          <w:szCs w:val="24"/>
-        </w:rPr>
-        <w:t xml:space="preserve"> database</w:t>
-      </w:r>
-      <w:r>
-        <w:rPr>
-          <w:rFonts w:asciiTheme="majorBidi" w:hAnsiTheme="majorBidi" w:cstheme="majorBidi"/>
-          <w:sz w:val="24"/>
-          <w:szCs w:val="24"/>
+        </w:rPr>
+        <w:t>As part of the pre-processing of the data, t</w:t>
+      </w:r>
+      <w:r>
+        <w:rPr>
+          <w:rFonts w:asciiTheme="majorBidi" w:hAnsiTheme="majorBidi" w:cstheme="majorBidi"/>
+        </w:rPr>
+        <w:t>he first and last chunk of every book</w:t>
+      </w:r>
+      <w:r>
+        <w:rPr>
+          <w:rFonts w:asciiTheme="majorBidi" w:hAnsiTheme="majorBidi" w:cstheme="majorBidi"/>
+        </w:rPr>
+        <w:t xml:space="preserve"> from the Standardized Gutenberg database</w:t>
+      </w:r>
+      <w:r>
+        <w:rPr>
+          <w:rFonts w:asciiTheme="majorBidi" w:hAnsiTheme="majorBidi" w:cstheme="majorBidi"/>
         </w:rPr>
         <w:t xml:space="preserve"> is being dropped out, because of the identifying information about the author and the book they</w:t>
       </w:r>
       <w:r>
         <w:rPr>
           <w:rFonts w:asciiTheme="majorBidi" w:hAnsiTheme="majorBidi" w:cstheme="majorBidi"/>
-          <w:sz w:val="24"/>
-          <w:szCs w:val="24"/>
         </w:rPr>
         <w:t xml:space="preserve"> usually</w:t>
       </w:r>
       <w:r>
         <w:rPr>
           <w:rFonts w:asciiTheme="majorBidi" w:hAnsiTheme="majorBidi" w:cstheme="majorBidi"/>
-          <w:sz w:val="24"/>
-          <w:szCs w:val="24"/>
         </w:rPr>
         <w:t xml:space="preserve"> contain. </w:t>
       </w:r>
       <w:r>
         <w:rPr>
           <w:rFonts w:asciiTheme="majorBidi" w:hAnsiTheme="majorBidi" w:cstheme="majorBidi"/>
-          <w:sz w:val="24"/>
-          <w:szCs w:val="24"/>
         </w:rPr>
         <w:t xml:space="preserve">As well as the </w:t>
       </w:r>
       <w:r>
         <w:rPr>
           <w:rFonts w:asciiTheme="majorBidi" w:hAnsiTheme="majorBidi" w:cstheme="majorBidi"/>
-          <w:sz w:val="24"/>
-          <w:szCs w:val="24"/>
-        </w:rPr>
-        <w:t>Email headers and footers</w:t>
-      </w:r>
-      <w:r>
-        <w:rPr>
-          <w:rFonts w:asciiTheme="majorBidi" w:hAnsiTheme="majorBidi" w:cstheme="majorBidi"/>
-          <w:sz w:val="24"/>
-          <w:szCs w:val="24"/>
-        </w:rPr>
-        <w:t xml:space="preserve"> from the Emails on the Enron mails database.</w:t>
+        </w:rPr>
+        <w:t>Email headers and footers from the Emails on the Enron mails database.</w:t>
       </w:r>
     </w:p>
     <w:p>
@@ -2427,45 +2364,301 @@
         <w:ind w:firstLine="720"/>
         <w:rPr>
           <w:rFonts w:asciiTheme="majorBidi" w:hAnsiTheme="majorBidi" w:cstheme="majorBidi"/>
-          <w:sz w:val="24"/>
-          <w:szCs w:val="24"/>
-        </w:rPr>
-      </w:pPr>
-      <w:r>
-        <w:rPr>
-          <w:rFonts w:asciiTheme="majorBidi" w:hAnsiTheme="majorBidi" w:cstheme="majorBidi"/>
-          <w:sz w:val="24"/>
-          <w:szCs w:val="24"/>
+        </w:rPr>
+      </w:pPr>
+      <w:r>
+        <w:rPr>
+          <w:rFonts w:asciiTheme="majorBidi" w:hAnsiTheme="majorBidi" w:cstheme="majorBidi"/>
         </w:rPr>
         <w:t xml:space="preserve">The tokenizer used in this model was the RoBERTa – large's tokenization algorithm – Byte Pair Encoding (BPE). The BPE is a popular algorithm for subword tokenization. The main goal of this algorithm is to find a way to represent your entire text dataset with the least amount of tokens. </w:t>
       </w:r>
       <w:r>
         <w:rPr>
           <w:rFonts w:asciiTheme="majorBidi" w:hAnsiTheme="majorBidi" w:cstheme="majorBidi"/>
-          <w:sz w:val="24"/>
-          <w:szCs w:val="24"/>
         </w:rPr>
         <w:br/>
       </w:r>
       <w:r>
         <w:rPr>
           <w:rFonts w:asciiTheme="majorBidi" w:hAnsiTheme="majorBidi" w:cstheme="majorBidi"/>
-          <w:sz w:val="24"/>
-          <w:szCs w:val="24"/>
-        </w:rPr>
+        </w:rPr>
+        <w:t xml:space="preserve">After the tokenization the 512 tokens are transferred to the next level in the architecture. </w:t>
+      </w:r>
+    </w:p>
+    <w:p>
+      <w:pPr>
+        <w:pStyle w:val="2"/>
+      </w:pPr>
+      <w:bookmarkStart w:id="4" w:name="_Toc121275205"/>
+      <w:r>
         <w:lastRenderedPageBreak/>
-        <w:t xml:space="preserve">After the tokenization the 512 tokens are transferred to the next level in the architecture. </w:t>
-      </w:r>
+        <w:t>3.2 WORD EMBEDDINGS</w:t>
+      </w:r>
+      <w:bookmarkEnd w:id="4"/>
+    </w:p>
+    <w:p>
+      <w:pPr>
+        <w:bidi w:val="0"/>
+        <w:ind w:firstLine="720"/>
+        <w:rPr>
+          <w:rFonts w:asciiTheme="majorBidi" w:hAnsiTheme="majorBidi" w:cstheme="majorBidi"/>
+        </w:rPr>
+      </w:pPr>
+      <w:r>
+        <w:rPr>
+          <w:rFonts w:asciiTheme="majorBidi" w:hAnsiTheme="majorBidi" w:cstheme="majorBidi"/>
+        </w:rPr>
+        <w:t>BERT’S architecture is based on part of the Transformer architecture – the encoder. BERT model is built by stacking up Transformer’s encoders. BERT is pretrained on 2 tasks: Masked Language Modeling (MLM) and Next Sentence Prediction (NSP).</w:t>
+      </w:r>
+    </w:p>
+    <w:p>
+      <w:pPr>
+        <w:bidi w:val="0"/>
+        <w:rPr>
+          <w:rFonts w:asciiTheme="majorBidi" w:hAnsiTheme="majorBidi" w:cstheme="majorBidi"/>
+        </w:rPr>
+      </w:pPr>
+      <w:r>
+        <w:rPr>
+          <w:rFonts w:asciiTheme="majorBidi" w:hAnsiTheme="majorBidi" w:cstheme="majorBidi"/>
+        </w:rPr>
+        <w:t>The model uses a frozen transformer. The freezing of the transformer allows it to keep interpreting language as trained by the masked Language Modeling loss.</w:t>
+      </w:r>
+      <w:r>
+        <w:rPr>
+          <w:rFonts w:asciiTheme="majorBidi" w:hAnsiTheme="majorBidi" w:cstheme="majorBidi"/>
+        </w:rPr>
+        <w:br/>
+      </w:r>
+      <w:r>
+        <w:rPr>
+          <w:rFonts w:asciiTheme="majorBidi" w:hAnsiTheme="majorBidi" w:cstheme="majorBidi"/>
+        </w:rPr>
+        <w:t>From</w:t>
+      </w:r>
+      <w:r>
+        <w:rPr>
+          <w:rFonts w:asciiTheme="majorBidi" w:hAnsiTheme="majorBidi" w:cstheme="majorBidi"/>
+        </w:rPr>
+        <w:t xml:space="preserve"> the tokens it's given</w:t>
+      </w:r>
+      <w:r>
+        <w:rPr>
+          <w:rFonts w:asciiTheme="majorBidi" w:hAnsiTheme="majorBidi" w:cstheme="majorBidi"/>
+        </w:rPr>
+        <w:t>, t</w:t>
+      </w:r>
+      <w:r>
+        <w:rPr>
+          <w:rFonts w:asciiTheme="majorBidi" w:hAnsiTheme="majorBidi" w:cstheme="majorBidi"/>
+        </w:rPr>
+        <w:t xml:space="preserve">he frozen transformer produces what is called semantic Word Embeddings for the training of the model, with speed. The </w:t>
+      </w:r>
+      <w:r>
+        <w:rPr>
+          <w:rFonts w:asciiTheme="majorBidi" w:hAnsiTheme="majorBidi" w:cstheme="majorBidi"/>
+        </w:rPr>
+        <w:t>transformer</w:t>
+      </w:r>
+      <w:r>
+        <w:rPr>
+          <w:rFonts w:asciiTheme="majorBidi" w:hAnsiTheme="majorBidi" w:cstheme="majorBidi"/>
+        </w:rPr>
+        <w:t xml:space="preserve"> </w:t>
+      </w:r>
+      <w:r>
+        <w:rPr>
+          <w:rFonts w:asciiTheme="majorBidi" w:hAnsiTheme="majorBidi" w:cstheme="majorBidi"/>
+        </w:rPr>
+        <w:t>can</w:t>
+      </w:r>
+      <w:r>
+        <w:rPr>
+          <w:rFonts w:asciiTheme="majorBidi" w:hAnsiTheme="majorBidi" w:cstheme="majorBidi"/>
+        </w:rPr>
+        <w:t xml:space="preserve"> maintain all </w:t>
+      </w:r>
+      <w:proofErr w:type="spellStart"/>
+      <w:r>
+        <w:rPr>
+          <w:rFonts w:asciiTheme="majorBidi" w:hAnsiTheme="majorBidi" w:cstheme="majorBidi"/>
+        </w:rPr>
+        <w:t>it's</w:t>
+      </w:r>
+      <w:proofErr w:type="spellEnd"/>
+      <w:r>
+        <w:rPr>
+          <w:rFonts w:asciiTheme="majorBidi" w:hAnsiTheme="majorBidi" w:cstheme="majorBidi"/>
+        </w:rPr>
+        <w:t xml:space="preserve"> original abilities.</w:t>
+      </w:r>
+    </w:p>
+    <w:p>
+      <w:pPr>
+        <w:bidi w:val="0"/>
+        <w:rPr>
+          <w:rFonts w:asciiTheme="majorBidi" w:hAnsiTheme="majorBidi" w:cstheme="majorBidi"/>
+        </w:rPr>
+      </w:pPr>
+      <w:r>
+        <w:rPr>
+          <w:rFonts w:asciiTheme="majorBidi" w:hAnsiTheme="majorBidi" w:cstheme="majorBidi"/>
+        </w:rPr>
+        <w:t xml:space="preserve">The chunk of L=512 tokens are sent to a frozen pre-trained transformer which outputs a matrix in the dimension of </w:t>
+      </w:r>
+      <w:proofErr w:type="spellStart"/>
+      <w:r>
+        <w:rPr>
+          <w:rFonts w:asciiTheme="majorBidi" w:hAnsiTheme="majorBidi" w:cstheme="majorBidi"/>
+        </w:rPr>
+        <w:t>LxK</w:t>
+      </w:r>
+      <w:proofErr w:type="spellEnd"/>
+      <w:r>
+        <w:rPr>
+          <w:rFonts w:asciiTheme="majorBidi" w:hAnsiTheme="majorBidi" w:cstheme="majorBidi"/>
+        </w:rPr>
+        <w:t>, containing</w:t>
+      </w:r>
+      <w:r>
+        <w:rPr>
+          <w:rFonts w:asciiTheme="majorBidi" w:hAnsiTheme="majorBidi" w:cstheme="majorBidi"/>
+        </w:rPr>
+        <w:t xml:space="preserve"> the</w:t>
+      </w:r>
+      <w:r>
+        <w:rPr>
+          <w:rFonts w:asciiTheme="majorBidi" w:hAnsiTheme="majorBidi" w:cstheme="majorBidi"/>
+        </w:rPr>
+        <w:t xml:space="preserve"> L semantic word embeddings sized K; a word embedding of K features for each </w:t>
+      </w:r>
+      <w:r>
+        <w:rPr>
+          <w:rFonts w:asciiTheme="majorBidi" w:hAnsiTheme="majorBidi" w:cstheme="majorBidi"/>
+        </w:rPr>
+        <w:t>input token</w:t>
+      </w:r>
+      <w:r>
+        <w:rPr>
+          <w:rFonts w:asciiTheme="majorBidi" w:hAnsiTheme="majorBidi" w:cstheme="majorBidi"/>
+        </w:rPr>
+        <w:t>.</w:t>
+      </w:r>
+    </w:p>
+    <w:p>
+      <w:pPr>
+        <w:bidi w:val="0"/>
+        <w:rPr>
+          <w:rFonts w:asciiTheme="majorBidi" w:hAnsiTheme="majorBidi" w:cstheme="majorBidi"/>
+        </w:rPr>
+      </w:pPr>
     </w:p>
     <w:p>
       <w:pPr>
         <w:pStyle w:val="2"/>
       </w:pPr>
-      <w:bookmarkStart w:id="4" w:name="_Toc121275205"/>
-      <w:r>
-        <w:t>3.2 WORD EMBEDDINGS</w:t>
-      </w:r>
-      <w:bookmarkEnd w:id="4"/>
+      <w:r>
+        <w:t xml:space="preserve">3.3 </w:t>
+      </w:r>
+      <w:proofErr w:type="spellStart"/>
+      <w:r>
+        <w:t>BiLSTM</w:t>
+      </w:r>
+      <w:proofErr w:type="spellEnd"/>
+    </w:p>
+    <w:p>
+      <w:pPr>
+        <w:bidi w:val="0"/>
+        <w:rPr>
+          <w:rFonts w:asciiTheme="majorBidi" w:hAnsiTheme="majorBidi" w:cstheme="majorBidi"/>
+        </w:rPr>
+      </w:pPr>
+      <w:r>
+        <w:rPr>
+          <w:rFonts w:asciiTheme="majorBidi" w:hAnsiTheme="majorBidi" w:cstheme="majorBidi"/>
+        </w:rPr>
+        <w:t>Bidirectional LSTM (</w:t>
+      </w:r>
+      <w:proofErr w:type="spellStart"/>
+      <w:r>
+        <w:rPr>
+          <w:rFonts w:asciiTheme="majorBidi" w:hAnsiTheme="majorBidi" w:cstheme="majorBidi"/>
+        </w:rPr>
+        <w:t>BiLSTM</w:t>
+      </w:r>
+      <w:proofErr w:type="spellEnd"/>
+      <w:r>
+        <w:rPr>
+          <w:rFonts w:asciiTheme="majorBidi" w:hAnsiTheme="majorBidi" w:cstheme="majorBidi"/>
+        </w:rPr>
+        <w:t xml:space="preserve">) is a recurrent neural network used </w:t>
+      </w:r>
+      <w:r>
+        <w:rPr>
+          <w:rFonts w:asciiTheme="majorBidi" w:hAnsiTheme="majorBidi" w:cstheme="majorBidi"/>
+        </w:rPr>
+        <w:t>in NLP</w:t>
+      </w:r>
+      <w:r>
+        <w:rPr>
+          <w:rFonts w:asciiTheme="majorBidi" w:hAnsiTheme="majorBidi" w:cstheme="majorBidi"/>
+        </w:rPr>
+        <w:t>. Unlike standard LSTM, the input flows in both directions, and it’s capable of utilizing information from both sides. It’s also a powerful tool for modeling the sequential dependencies between words and phrases in both directions of the sequence.</w:t>
+      </w:r>
+    </w:p>
+    <w:p>
+      <w:pPr>
+        <w:bidi w:val="0"/>
+        <w:rPr>
+          <w:rFonts w:asciiTheme="majorBidi" w:hAnsiTheme="majorBidi" w:cstheme="majorBidi"/>
+        </w:rPr>
+      </w:pPr>
+      <w:r>
+        <w:rPr>
+          <w:rFonts w:asciiTheme="majorBidi" w:hAnsiTheme="majorBidi" w:cstheme="majorBidi"/>
+        </w:rPr>
+        <w:t xml:space="preserve">In summary, </w:t>
+      </w:r>
+      <w:proofErr w:type="spellStart"/>
+      <w:r>
+        <w:rPr>
+          <w:rFonts w:asciiTheme="majorBidi" w:hAnsiTheme="majorBidi" w:cstheme="majorBidi"/>
+        </w:rPr>
+        <w:t>BiLSTM</w:t>
+      </w:r>
+      <w:proofErr w:type="spellEnd"/>
+      <w:r>
+        <w:rPr>
+          <w:rFonts w:asciiTheme="majorBidi" w:hAnsiTheme="majorBidi" w:cstheme="majorBidi"/>
+        </w:rPr>
+        <w:t xml:space="preserve"> adds one more LSTM layer, which reverses the direction of information flow. Briefly, it means that the input sequence flows backward in the additional LSTM layer. Then we combine the outputs from both LSTM layers in several ways, such as average, sum, multiplication, or concatenation.</w:t>
+      </w:r>
+      <w:r>
+        <w:rPr>
+          <w:rFonts w:asciiTheme="majorBidi" w:hAnsiTheme="majorBidi" w:cstheme="majorBidi"/>
+        </w:rPr>
+        <w:br/>
+      </w:r>
+      <w:r>
+        <w:rPr>
+          <w:rFonts w:asciiTheme="majorBidi" w:hAnsiTheme="majorBidi" w:cstheme="majorBidi"/>
+        </w:rPr>
+        <w:t xml:space="preserve">every component of an input sequence has information from both the past and present. For this reason, </w:t>
+      </w:r>
+      <w:proofErr w:type="spellStart"/>
+      <w:r>
+        <w:rPr>
+          <w:rFonts w:asciiTheme="majorBidi" w:hAnsiTheme="majorBidi" w:cstheme="majorBidi"/>
+        </w:rPr>
+        <w:t>BiLSTM</w:t>
+      </w:r>
+      <w:proofErr w:type="spellEnd"/>
+      <w:r>
+        <w:rPr>
+          <w:rFonts w:asciiTheme="majorBidi" w:hAnsiTheme="majorBidi" w:cstheme="majorBidi"/>
+        </w:rPr>
+        <w:t xml:space="preserve"> can produce a more meaningful output, combining LSTM layers from both directions.</w:t>
+      </w:r>
     </w:p>
     <w:p>
       <w:pPr>
@@ -2480,43 +2673,78 @@
           <w:rFonts w:asciiTheme="majorBidi" w:hAnsiTheme="majorBidi" w:cstheme="majorBidi"/>
           <w:color w:val="FF0000"/>
         </w:rPr>
-        <w:t xml:space="preserve">REFRASE: </w:t>
-      </w:r>
+        <w:t xml:space="preserve">the semantic word embeddings have to be interpreted, and for this purpose we append a bidirectional LSTM to the architecture. The </w:t>
+      </w:r>
+      <w:proofErr w:type="spellStart"/>
       <w:r>
         <w:rPr>
           <w:rFonts w:asciiTheme="majorBidi" w:hAnsiTheme="majorBidi" w:cstheme="majorBidi"/>
           <w:color w:val="FF0000"/>
         </w:rPr>
-        <w:t>The transformer has been frozen to preserve the transformer ability to interpret language as trained by the masked Language Modeling loss. In turn, the transformer is able to quickly produce semantic word embeddings for training from all non-padding tokens, without losing any of the original capabilities. The semantic word embeddings are a matrix with dimension (L, K) where L is the sequence length and K is the number of features.</w:t>
-      </w:r>
-    </w:p>
-    <w:p>
-      <w:pPr>
-        <w:bidi w:val="0"/>
-        <w:rPr>
-          <w:rFonts w:asciiTheme="majorBidi" w:hAnsiTheme="majorBidi" w:cstheme="majorBidi"/>
-        </w:rPr>
-      </w:pPr>
-      <w:r>
-        <w:rPr>
-          <w:rFonts w:asciiTheme="majorBidi" w:hAnsiTheme="majorBidi" w:cstheme="majorBidi"/>
-        </w:rPr>
-        <w:t xml:space="preserve">The chunk of L=512 tokens are sent to a frozen pre-trained transformer which outputs a matrix in the dimension of </w:t>
+        <w:t>BiLSTM</w:t>
+      </w:r>
+      <w:proofErr w:type="spellEnd"/>
+      <w:r>
+        <w:rPr>
+          <w:rFonts w:asciiTheme="majorBidi" w:hAnsiTheme="majorBidi" w:cstheme="majorBidi"/>
+          <w:color w:val="FF0000"/>
+        </w:rPr>
+        <w:t xml:space="preserve"> is more efficient on lower amounts data points that a transformer layer, therefore the end representations are obtained with a recurrent network. We extract K/2 features for each LSTM pass, to form an embedding of size K.</w:t>
+      </w:r>
+    </w:p>
+    <w:p>
+      <w:pPr>
+        <w:bidi w:val="0"/>
+        <w:rPr>
+          <w:rFonts w:asciiTheme="majorBidi" w:hAnsiTheme="majorBidi" w:cstheme="majorBidi"/>
+          <w:color w:val="0070C0"/>
+        </w:rPr>
+      </w:pPr>
+      <w:r>
+        <w:rPr>
+          <w:rFonts w:asciiTheme="majorBidi" w:hAnsiTheme="majorBidi" w:cstheme="majorBidi"/>
+          <w:color w:val="0070C0"/>
+        </w:rPr>
+        <w:t xml:space="preserve">In order to interpret the L word embeddings, they are sent as L sequences to a </w:t>
       </w:r>
       <w:proofErr w:type="spellStart"/>
       <w:r>
         <w:rPr>
           <w:rFonts w:asciiTheme="majorBidi" w:hAnsiTheme="majorBidi" w:cstheme="majorBidi"/>
-        </w:rPr>
-        <w:t>LxK</w:t>
+          <w:color w:val="0070C0"/>
+        </w:rPr>
+        <w:t>BiLSTM</w:t>
       </w:r>
       <w:proofErr w:type="spellEnd"/>
       <w:r>
         <w:rPr>
           <w:rFonts w:asciiTheme="majorBidi" w:hAnsiTheme="majorBidi" w:cstheme="majorBidi"/>
-        </w:rPr>
-        <w:t>, containing L semantic word embeddings sized K; a word embedding of K features for each of the L tokens sent to it as input.</w:t>
-      </w:r>
+          <w:color w:val="0070C0"/>
+        </w:rPr>
+        <w:t xml:space="preserve">, where each K sized word embedding passes through the forward LSTM pass and through the backward LSTM. The passes output 2 features vectors sized K/2, which we then concatenate into one K sized </w:t>
+      </w:r>
+      <w:r>
+        <w:rPr>
+          <w:rFonts w:asciiTheme="majorBidi" w:hAnsiTheme="majorBidi" w:cstheme="majorBidi"/>
+          <w:color w:val="0070C0"/>
+        </w:rPr>
+        <w:t xml:space="preserve">final </w:t>
+      </w:r>
+      <w:r>
+        <w:rPr>
+          <w:rFonts w:asciiTheme="majorBidi" w:hAnsiTheme="majorBidi" w:cstheme="majorBidi"/>
+          <w:color w:val="0070C0"/>
+        </w:rPr>
+        <w:t>Embedding.</w:t>
+      </w:r>
+    </w:p>
+    <w:p>
+      <w:pPr>
+        <w:bidi w:val="0"/>
+        <w:rPr>
+          <w:rFonts w:asciiTheme="majorBidi" w:hAnsiTheme="majorBidi" w:cstheme="majorBidi"/>
+        </w:rPr>
+      </w:pPr>
     </w:p>
     <w:p>
       <w:pPr>
@@ -3869,7 +4097,6 @@
   <w:style w:type="character" w:default="1" w:styleId="a0">
     <w:name w:val="Default Paragraph Font"/>
     <w:uiPriority w:val="1"/>
-    <w:semiHidden/>
     <w:unhideWhenUsed/>
   </w:style>
   <w:style w:type="table" w:default="1" w:styleId="a1">

</xml_diff>